<commit_message>
finished draft of 创客空间论文
</commit_message>
<xml_diff>
--- a/科研工作/我国创客空间运行模式浅析/我国创客空间运行模式浅析.docx
+++ b/科研工作/我国创客空间运行模式浅析/我国创客空间运行模式浅析.docx
@@ -5,7 +5,6 @@
     <w:p>
       <w:pPr>
         <w:spacing w:before="120" w:after="120" w:line="276" w:lineRule="auto"/>
-        <w:jc w:val="center"/>
         <w:rPr>
           <w:rFonts w:ascii="Times New Roman" w:eastAsia="宋体" w:hAnsi="Times New Roman" w:cs="Times New Roman"/>
           <w:b/>
@@ -34,27 +33,61 @@
     </w:p>
     <w:p>
       <w:pPr>
-        <w:spacing w:before="120" w:after="120" w:line="276" w:lineRule="auto"/>
-        <w:jc w:val="center"/>
-        <w:rPr>
-          <w:rFonts w:ascii="Times New Roman" w:eastAsia="宋体" w:hAnsi="Times New Roman" w:cs="Times New Roman"/>
+        <w:spacing w:line="276" w:lineRule="auto"/>
+        <w:jc w:val="both"/>
+        <w:rPr>
+          <w:rFonts w:ascii="Times New Roman" w:eastAsia="宋体" w:hAnsi="Times New Roman" w:cs="Times New Roman"/>
+          <w:sz w:val="20"/>
+          <w:szCs w:val="20"/>
+          <w:lang w:eastAsia="zh-CN"/>
+        </w:rPr>
+      </w:pPr>
+      <w:r>
+        <w:rPr>
+          <w:rFonts w:ascii="Times New Roman" w:eastAsia="宋体" w:hAnsi="Times New Roman" w:cs="Times New Roman" w:hint="eastAsia"/>
           <w:b/>
           <w:lang w:eastAsia="zh-CN"/>
         </w:rPr>
-      </w:pPr>
-      <w:r>
-        <w:rPr>
-          <w:rFonts w:ascii="Times New Roman" w:eastAsia="宋体" w:hAnsi="Times New Roman" w:cs="Times New Roman"/>
+        <w:t>李双</w:t>
+      </w:r>
+      <w:r>
+        <w:rPr>
+          <w:rFonts w:ascii="宋体" w:eastAsia="宋体" w:hAnsi="宋体" w:cs="Times New Roman" w:hint="eastAsia"/>
           <w:b/>
           <w:lang w:eastAsia="zh-CN"/>
         </w:rPr>
+        <w:t xml:space="preserve">寿    </w:t>
+      </w:r>
+      <w:r>
+        <w:rPr>
+          <w:rFonts w:ascii="宋体" w:eastAsia="宋体" w:hAnsi="宋体" w:cs="宋体" w:hint="eastAsia"/>
+          <w:b/>
+          <w:lang w:eastAsia="zh-CN"/>
+        </w:rPr>
+        <w:t xml:space="preserve">杨建新    </w:t>
+      </w:r>
+      <w:r>
+        <w:rPr>
+          <w:rFonts w:ascii="Times New Roman" w:eastAsia="宋体" w:hAnsi="Times New Roman" w:cs="Times New Roman"/>
+          <w:b/>
+          <w:lang w:eastAsia="zh-CN"/>
+        </w:rPr>
         <w:t>王德宇</w:t>
+      </w:r>
+      <w:r>
+        <w:rPr>
+          <w:rStyle w:val="EndnoteReference"/>
+          <w:rFonts w:ascii="Times New Roman" w:eastAsia="宋体" w:hAnsi="Times New Roman" w:cs="Times New Roman"/>
+          <w:sz w:val="20"/>
+          <w:szCs w:val="20"/>
+          <w:lang w:eastAsia="zh-CN"/>
+        </w:rPr>
+        <w:endnoteReference w:id="1"/>
       </w:r>
     </w:p>
     <w:p>
       <w:pPr>
         <w:spacing w:before="120" w:after="120" w:line="276" w:lineRule="auto"/>
-        <w:jc w:val="center"/>
         <w:rPr>
           <w:rFonts w:ascii="Times New Roman" w:eastAsia="宋体" w:hAnsi="Times New Roman" w:cs="Times New Roman"/>
           <w:sz w:val="20"/>
@@ -3385,6 +3418,31 @@
         </w:rPr>
         <w:t>。</w:t>
       </w:r>
+      <w:r>
+        <w:rPr>
+          <w:rFonts w:ascii="宋体" w:eastAsia="宋体" w:hAnsi="宋体" w:cs="宋体" w:hint="eastAsia"/>
+          <w:lang w:eastAsia="zh-CN"/>
+        </w:rPr>
+        <w:t>此外，高校中的学生兴趣社团也是以类似的形态形成的组织。</w:t>
+      </w:r>
+    </w:p>
+    <w:p>
+      <w:pPr>
+        <w:spacing w:line="276" w:lineRule="auto"/>
+        <w:ind w:firstLineChars="200" w:firstLine="480"/>
+        <w:jc w:val="both"/>
+        <w:rPr>
+          <w:rFonts w:ascii="宋体" w:eastAsia="宋体" w:hAnsi="宋体" w:cs="宋体" w:hint="eastAsia"/>
+          <w:lang w:eastAsia="zh-CN"/>
+        </w:rPr>
+      </w:pPr>
+      <w:r>
+        <w:rPr>
+          <w:rFonts w:ascii="宋体" w:eastAsia="宋体" w:hAnsi="宋体" w:cs="宋体" w:hint="eastAsia"/>
+          <w:lang w:eastAsia="zh-CN"/>
+        </w:rPr>
+        <w:t>兴趣团体依靠特定的一类或几类技术主题来维系运行，往往组织中有若干技术骨干。团体的目标是针对一些技术问题不断探索，寻求更好的解决方案。为了维持正常运转，参与者往往需要自筹经费，共同支持群体所组织的活动，购买必需的材料、工具等。兴趣团体的特点是，新参与者在加入时，往往只了解技术门类，并不针对某一特定技术应用、解决方案、产品项目而来。具体项目则是在成员日常技术研究中诞生的。</w:t>
+      </w:r>
     </w:p>
     <w:p>
       <w:pPr>
@@ -3417,18 +3475,88 @@
         <w:ind w:firstLineChars="200" w:firstLine="480"/>
         <w:jc w:val="both"/>
         <w:rPr>
-          <w:rFonts w:ascii="Times New Roman" w:eastAsia="宋体" w:hAnsi="Times New Roman" w:cs="Times New Roman"/>
-          <w:lang w:eastAsia="zh-CN"/>
-        </w:rPr>
-      </w:pPr>
-      <w:bookmarkStart w:id="0" w:name="_GoBack"/>
-      <w:bookmarkEnd w:id="0"/>
-      <w:r>
-        <w:rPr>
-          <w:rFonts w:ascii="Times New Roman" w:eastAsia="宋体" w:hAnsi="Times New Roman" w:cs="Times New Roman"/>
-          <w:lang w:eastAsia="zh-CN"/>
-        </w:rPr>
-        <w:t>为本科二年级学生开设的工程训练课程中，围绕若干先进制造子模块，设置了为期三天的工程创新训练单元。</w:t>
+          <w:rFonts w:ascii="宋体" w:eastAsia="宋体" w:hAnsi="宋体" w:cs="宋体"/>
+          <w:lang w:eastAsia="zh-CN"/>
+        </w:rPr>
+      </w:pPr>
+      <w:r>
+        <w:rPr>
+          <w:rFonts w:ascii="Times New Roman" w:eastAsia="宋体" w:hAnsi="Times New Roman" w:cs="Times New Roman" w:hint="eastAsia"/>
+          <w:lang w:eastAsia="zh-CN"/>
+        </w:rPr>
+        <w:t>创客社群成员形成团队推进项目日趋成熟，一些项目的目标和定位更加明确</w:t>
+      </w:r>
+      <w:r>
+        <w:rPr>
+          <w:rFonts w:ascii="宋体" w:eastAsia="宋体" w:hAnsi="宋体" w:cs="宋体" w:hint="eastAsia"/>
+          <w:lang w:eastAsia="zh-CN"/>
+        </w:rPr>
+        <w:t>，并开始显现市场价值。另一方面，市场需求或实际问题的出现，也为项目提供了进一步发展的可能。对于这类团队，创客空间将提供多方面的支持，包括</w:t>
+      </w:r>
+      <w:r>
+        <w:rPr>
+          <w:rFonts w:ascii="宋体" w:eastAsia="宋体" w:hAnsi="宋体" w:cs="宋体" w:hint="eastAsia"/>
+          <w:lang w:eastAsia="zh-CN"/>
+        </w:rPr>
+        <w:t>产品开发场地、</w:t>
+      </w:r>
+      <w:r>
+        <w:rPr>
+          <w:rFonts w:ascii="宋体" w:eastAsia="宋体" w:hAnsi="宋体" w:cs="宋体" w:hint="eastAsia"/>
+          <w:lang w:eastAsia="zh-CN"/>
+        </w:rPr>
+        <w:t>原型产品</w:t>
+      </w:r>
+      <w:r>
+        <w:rPr>
+          <w:rFonts w:ascii="宋体" w:eastAsia="宋体" w:hAnsi="宋体" w:cs="宋体" w:hint="eastAsia"/>
+          <w:lang w:eastAsia="zh-CN"/>
+        </w:rPr>
+        <w:t>制作条件、工业设计、电子技术、供应链与量产咨询服务</w:t>
+      </w:r>
+      <w:r>
+        <w:rPr>
+          <w:rFonts w:ascii="宋体" w:eastAsia="宋体" w:hAnsi="宋体" w:cs="宋体" w:hint="eastAsia"/>
+          <w:lang w:eastAsia="zh-CN"/>
+        </w:rPr>
+        <w:t>等。</w:t>
+      </w:r>
+      <w:r>
+        <w:rPr>
+          <w:rFonts w:ascii="宋体" w:eastAsia="宋体" w:hAnsi="宋体" w:cs="宋体" w:hint="eastAsia"/>
+          <w:lang w:eastAsia="zh-CN"/>
+        </w:rPr>
+        <w:t>同时，创客空间通常设立会员机制，成员</w:t>
+      </w:r>
+      <w:r>
+        <w:rPr>
+          <w:rFonts w:ascii="宋体" w:eastAsia="宋体" w:hAnsi="宋体" w:cs="宋体" w:hint="eastAsia"/>
+          <w:lang w:eastAsia="zh-CN"/>
+        </w:rPr>
+        <w:t>定期缴纳一定的会费，来获得使用这些资源或服务的权利。会费收集后则会用于添置设备、邀请技术顾问等。在国内，各地社会化运行的创客空间，大多以这类形态提供日常服务。北京创客空间、深圳</w:t>
+      </w:r>
+      <w:proofErr w:type="spellStart"/>
+      <w:r>
+        <w:rPr>
+          <w:rFonts w:ascii="宋体" w:eastAsia="宋体" w:hAnsi="宋体" w:cs="宋体" w:hint="eastAsia"/>
+          <w:lang w:eastAsia="zh-CN"/>
+        </w:rPr>
+        <w:t>TechSpace</w:t>
+      </w:r>
+      <w:proofErr w:type="spellEnd"/>
+      <w:r>
+        <w:rPr>
+          <w:rFonts w:ascii="宋体" w:eastAsia="宋体" w:hAnsi="宋体" w:cs="宋体" w:hint="eastAsia"/>
+          <w:lang w:eastAsia="zh-CN"/>
+        </w:rPr>
+        <w:t>、上海新车间等创客空间</w:t>
+      </w:r>
+      <w:r>
+        <w:rPr>
+          <w:rFonts w:ascii="宋体" w:eastAsia="宋体" w:hAnsi="宋体" w:cs="宋体" w:hint="eastAsia"/>
+          <w:lang w:eastAsia="zh-CN"/>
+        </w:rPr>
+        <w:t>都提供结合本地资源优势的项目孵化服务。</w:t>
       </w:r>
     </w:p>
     <w:p>
@@ -3442,18 +3570,18 @@
         <w:ind w:left="0" w:firstLineChars="200" w:firstLine="520"/>
         <w:jc w:val="both"/>
         <w:rPr>
-          <w:rFonts w:ascii="Times New Roman" w:eastAsia="宋体" w:hAnsi="Times New Roman" w:cs="Times New Roman"/>
+          <w:rFonts w:ascii="Times New Roman" w:eastAsia="宋体" w:hAnsi="Times New Roman" w:cs="Times New Roman" w:hint="eastAsia"/>
           <w:b/>
           <w:lang w:eastAsia="zh-CN"/>
         </w:rPr>
       </w:pPr>
       <w:r>
         <w:rPr>
-          <w:rFonts w:ascii="Times New Roman" w:eastAsia="宋体" w:hAnsi="Times New Roman" w:cs="Times New Roman"/>
+          <w:rFonts w:ascii="宋体" w:eastAsia="宋体" w:hAnsi="宋体" w:cs="宋体" w:hint="eastAsia"/>
           <w:b/>
           <w:lang w:eastAsia="zh-CN"/>
         </w:rPr>
-        <w:t>专业工艺</w:t>
+        <w:t>技能培训</w:t>
       </w:r>
     </w:p>
     <w:p>
@@ -3462,23 +3590,138 @@
         <w:ind w:firstLineChars="200" w:firstLine="480"/>
         <w:jc w:val="both"/>
         <w:rPr>
-          <w:rFonts w:ascii="Times New Roman" w:eastAsia="宋体" w:hAnsi="Times New Roman" w:cs="Times New Roman"/>
-          <w:lang w:eastAsia="zh-CN"/>
-        </w:rPr>
-      </w:pPr>
-      <w:r>
-        <w:rPr>
-          <w:rFonts w:ascii="Times New Roman" w:eastAsia="宋体" w:hAnsi="Times New Roman" w:cs="Times New Roman"/>
-          <w:lang w:eastAsia="zh-CN"/>
-        </w:rPr>
-        <w:t>根据组织</w:t>
-      </w:r>
-      <w:r>
-        <w:rPr>
-          <w:rFonts w:ascii="Times New Roman" w:eastAsia="宋体" w:hAnsi="Times New Roman" w:cs="Times New Roman"/>
-          <w:lang w:eastAsia="zh-CN"/>
-        </w:rPr>
-        <w:t>小组头脑风暴的目标，在课程前首先对讨论议题进行设计。以往研究表明，针对学生群体设计小组头脑风暴议题，应注重题目贴合学生的学习生活，从而有效引导思维。</w:t>
+          <w:rFonts w:ascii="宋体" w:eastAsia="宋体" w:hAnsi="宋体" w:cs="宋体" w:hint="eastAsia"/>
+          <w:lang w:eastAsia="zh-CN"/>
+        </w:rPr>
+      </w:pPr>
+      <w:r>
+        <w:rPr>
+          <w:rFonts w:ascii="宋体" w:eastAsia="宋体" w:hAnsi="宋体" w:cs="宋体" w:hint="eastAsia"/>
+          <w:lang w:eastAsia="zh-CN"/>
+        </w:rPr>
+        <w:t>在社会上，有两类人士是可能成为一名创客的潜在人群，一类是年轻人，他们对新工具、新产品具有强烈的好奇心，希望更深入地探索一个产品的原理，甚至是进一步改造；另一类是在生活常遇到需要通过创造性思维，寻求问题解决方案的人，当他们面临一些工作、生活中的挑战时，往往希望通过自己动手，寻找解决方案并加以实施。这两类人常有一个共同的特点，需要了解、掌握一项或几项需动手操作的技术，却常无处进行学习。</w:t>
+      </w:r>
+      <w:r>
+        <w:rPr>
+          <w:rFonts w:ascii="宋体" w:eastAsia="宋体" w:hAnsi="宋体" w:cs="宋体" w:hint="eastAsia"/>
+          <w:lang w:eastAsia="zh-CN"/>
+        </w:rPr>
+        <w:t>例如电路板焊接、木工、钳工</w:t>
+      </w:r>
+      <w:r>
+        <w:rPr>
+          <w:rFonts w:ascii="宋体" w:eastAsia="宋体" w:hAnsi="宋体" w:cs="宋体" w:hint="eastAsia"/>
+          <w:lang w:eastAsia="zh-CN"/>
+        </w:rPr>
+        <w:t>、开源电子硬件、快速成型制造</w:t>
+      </w:r>
+      <w:r>
+        <w:rPr>
+          <w:rFonts w:ascii="宋体" w:eastAsia="宋体" w:hAnsi="宋体" w:cs="宋体" w:hint="eastAsia"/>
+          <w:lang w:eastAsia="zh-CN"/>
+        </w:rPr>
+        <w:t>等。</w:t>
+      </w:r>
+    </w:p>
+    <w:p>
+      <w:pPr>
+        <w:spacing w:line="276" w:lineRule="auto"/>
+        <w:ind w:firstLineChars="200" w:firstLine="480"/>
+        <w:jc w:val="both"/>
+        <w:rPr>
+          <w:rFonts w:ascii="宋体" w:eastAsia="宋体" w:hAnsi="宋体" w:cs="宋体" w:hint="eastAsia"/>
+          <w:lang w:eastAsia="zh-CN"/>
+        </w:rPr>
+      </w:pPr>
+      <w:r>
+        <w:rPr>
+          <w:rFonts w:ascii="宋体" w:eastAsia="宋体" w:hAnsi="宋体" w:cs="宋体" w:hint="eastAsia"/>
+          <w:lang w:eastAsia="zh-CN"/>
+        </w:rPr>
+        <w:t>面对这样的需求，创客空间往往承担起技能培训平台的角色。常见的模式包括邀请专家进行指导训练，或是成员</w:t>
+      </w:r>
+      <w:r>
+        <w:rPr>
+          <w:rFonts w:ascii="宋体" w:eastAsia="宋体" w:hAnsi="宋体" w:cs="宋体" w:hint="eastAsia"/>
+          <w:lang w:eastAsia="zh-CN"/>
+        </w:rPr>
+        <w:t>间进行相互指导。对于成员结构较为多元化的创客群体，第二种模式，不仅可以节省外请专家经费，还是一种很好的成员间社交活动，促进相互之间的了解，为组成团队提供更多机会。</w:t>
+      </w:r>
+    </w:p>
+    <w:p>
+      <w:pPr>
+        <w:spacing w:line="276" w:lineRule="auto"/>
+        <w:ind w:firstLineChars="200" w:firstLine="480"/>
+        <w:jc w:val="both"/>
+        <w:rPr>
+          <w:rFonts w:ascii="宋体" w:eastAsia="宋体" w:hAnsi="宋体" w:cs="宋体" w:hint="eastAsia"/>
+          <w:lang w:eastAsia="zh-CN"/>
+        </w:rPr>
+      </w:pPr>
+      <w:r>
+        <w:rPr>
+          <w:rFonts w:ascii="宋体" w:eastAsia="宋体" w:hAnsi="宋体" w:cs="宋体" w:hint="eastAsia"/>
+          <w:lang w:eastAsia="zh-CN"/>
+        </w:rPr>
+        <w:t>另一方面，创客空间常提供面对全社会</w:t>
+      </w:r>
+      <w:r>
+        <w:rPr>
+          <w:rFonts w:ascii="宋体" w:eastAsia="宋体" w:hAnsi="宋体" w:cs="宋体" w:hint="eastAsia"/>
+          <w:lang w:eastAsia="zh-CN"/>
+        </w:rPr>
+        <w:t>包括青少年、大学生、在</w:t>
+      </w:r>
+      <w:r>
+        <w:rPr>
+          <w:rFonts w:ascii="宋体" w:eastAsia="宋体" w:hAnsi="宋体" w:cs="宋体" w:hint="eastAsia"/>
+          <w:lang w:eastAsia="zh-CN"/>
+        </w:rPr>
+        <w:t>职人员等不同层次人士的培训活动。例如深圳柴火空间的会员，会将</w:t>
+      </w:r>
+      <w:r>
+        <w:rPr>
+          <w:rFonts w:ascii="宋体" w:eastAsia="宋体" w:hAnsi="宋体" w:cs="宋体" w:hint="eastAsia"/>
+          <w:lang w:eastAsia="zh-CN"/>
+        </w:rPr>
+        <w:t>创客</w:t>
+      </w:r>
+      <w:r>
+        <w:rPr>
+          <w:rFonts w:ascii="宋体" w:eastAsia="宋体" w:hAnsi="宋体" w:cs="宋体" w:hint="eastAsia"/>
+          <w:lang w:eastAsia="zh-CN"/>
+        </w:rPr>
+        <w:t>产品</w:t>
+      </w:r>
+      <w:r>
+        <w:rPr>
+          <w:rFonts w:ascii="宋体" w:eastAsia="宋体" w:hAnsi="宋体" w:cs="宋体" w:hint="eastAsia"/>
+          <w:lang w:eastAsia="zh-CN"/>
+        </w:rPr>
+        <w:t>项目，设计成课程方案，带到深圳</w:t>
+      </w:r>
+      <w:r>
+        <w:rPr>
+          <w:rFonts w:ascii="宋体" w:eastAsia="宋体" w:hAnsi="宋体" w:cs="宋体" w:hint="eastAsia"/>
+          <w:lang w:eastAsia="zh-CN"/>
+        </w:rPr>
+        <w:t>蛇口花园城社区，定期为小朋友开设动手制作的活动；北京创客空间同样开发了名为</w:t>
+      </w:r>
+      <w:proofErr w:type="spellStart"/>
+      <w:r>
+        <w:rPr>
+          <w:rFonts w:ascii="宋体" w:eastAsia="宋体" w:hAnsi="宋体" w:cs="宋体" w:hint="eastAsia"/>
+          <w:lang w:eastAsia="zh-CN"/>
+        </w:rPr>
+        <w:t>Creatica</w:t>
+      </w:r>
+      <w:proofErr w:type="spellEnd"/>
+      <w:r>
+        <w:rPr>
+          <w:rFonts w:ascii="宋体" w:eastAsia="宋体" w:hAnsi="宋体" w:cs="宋体" w:hint="eastAsia"/>
+          <w:lang w:eastAsia="zh-CN"/>
+        </w:rPr>
+        <w:t>的系列青少年课程。</w:t>
       </w:r>
     </w:p>
     <w:p>
@@ -3503,7 +3746,7 @@
           <w:b/>
           <w:lang w:eastAsia="zh-CN"/>
         </w:rPr>
-        <w:t>社交圈</w:t>
+        <w:t>专业工艺</w:t>
       </w:r>
     </w:p>
     <w:p>
@@ -3512,155 +3755,37 @@
         <w:ind w:firstLineChars="200" w:firstLine="480"/>
         <w:jc w:val="both"/>
         <w:rPr>
-          <w:rFonts w:ascii="Times New Roman" w:eastAsia="宋体" w:hAnsi="Times New Roman" w:cs="Times New Roman"/>
-          <w:lang w:eastAsia="zh-CN"/>
-        </w:rPr>
-      </w:pPr>
-      <w:r>
-        <w:rPr>
-          <w:rFonts w:ascii="Times New Roman" w:eastAsia="宋体" w:hAnsi="Times New Roman" w:cs="Times New Roman"/>
-          <w:lang w:eastAsia="zh-CN"/>
-        </w:rPr>
-        <w:t>根据</w:t>
-      </w:r>
-      <w:r>
-        <w:rPr>
-          <w:rFonts w:ascii="Times New Roman" w:eastAsia="宋体" w:hAnsi="Times New Roman" w:cs="Times New Roman"/>
-          <w:lang w:eastAsia="zh-CN"/>
-        </w:rPr>
-        <w:t>635</w:t>
-      </w:r>
-      <w:r>
-        <w:rPr>
-          <w:rFonts w:ascii="Times New Roman" w:eastAsia="宋体" w:hAnsi="Times New Roman" w:cs="Times New Roman"/>
-          <w:lang w:eastAsia="zh-CN"/>
-        </w:rPr>
-        <w:t>方法的过程以及课程流程设计，小组头脑风暴安排在单元课程第三天的最后。</w:t>
-      </w:r>
-    </w:p>
-    <w:p>
-      <w:pPr>
-        <w:spacing w:line="276" w:lineRule="auto"/>
-        <w:jc w:val="center"/>
-        <w:rPr>
-          <w:rFonts w:ascii="Times New Roman" w:eastAsia="宋体" w:hAnsi="Times New Roman" w:cs="Times New Roman"/>
-          <w:lang w:eastAsia="zh-CN"/>
-        </w:rPr>
-      </w:pPr>
-    </w:p>
-    <w:p>
-      <w:pPr>
-        <w:pStyle w:val="Caption"/>
-        <w:jc w:val="center"/>
-        <w:rPr>
-          <w:rFonts w:ascii="Times New Roman" w:eastAsia="华文楷体" w:hAnsi="Times New Roman" w:cs="Times New Roman"/>
-          <w:color w:val="auto"/>
-          <w:sz w:val="20"/>
-          <w:szCs w:val="20"/>
-          <w:lang w:eastAsia="zh-CN"/>
-        </w:rPr>
-      </w:pPr>
-      <w:r>
-        <w:rPr>
-          <w:rFonts w:ascii="Times New Roman" w:eastAsia="华文楷体" w:hAnsi="Times New Roman" w:cs="Times New Roman"/>
-          <w:color w:val="auto"/>
-          <w:sz w:val="20"/>
-          <w:szCs w:val="20"/>
-        </w:rPr>
-        <w:t>图</w:t>
-      </w:r>
-      <w:r>
-        <w:rPr>
-          <w:rFonts w:ascii="Times New Roman" w:eastAsia="华文楷体" w:hAnsi="Times New Roman" w:cs="Times New Roman"/>
-          <w:color w:val="auto"/>
-          <w:sz w:val="20"/>
-          <w:szCs w:val="20"/>
-        </w:rPr>
-        <w:t xml:space="preserve"> </w:t>
-      </w:r>
-      <w:r>
-        <w:rPr>
-          <w:rFonts w:ascii="Times New Roman" w:eastAsia="华文楷体" w:hAnsi="Times New Roman" w:cs="Times New Roman"/>
-          <w:color w:val="auto"/>
-          <w:sz w:val="20"/>
-          <w:szCs w:val="20"/>
-        </w:rPr>
-        <w:fldChar w:fldCharType="begin"/>
-      </w:r>
-      <w:r>
-        <w:rPr>
-          <w:rFonts w:ascii="Times New Roman" w:eastAsia="华文楷体" w:hAnsi="Times New Roman" w:cs="Times New Roman"/>
-          <w:color w:val="auto"/>
-          <w:sz w:val="20"/>
-          <w:szCs w:val="20"/>
-        </w:rPr>
-        <w:instrText xml:space="preserve"> SEQ </w:instrText>
-      </w:r>
-      <w:r>
-        <w:rPr>
-          <w:rFonts w:ascii="Times New Roman" w:eastAsia="华文楷体" w:hAnsi="Times New Roman" w:cs="Times New Roman"/>
-          <w:color w:val="auto"/>
-          <w:sz w:val="20"/>
-          <w:szCs w:val="20"/>
-        </w:rPr>
-        <w:instrText>图</w:instrText>
-      </w:r>
-      <w:r>
-        <w:rPr>
-          <w:rFonts w:ascii="Times New Roman" w:eastAsia="华文楷体" w:hAnsi="Times New Roman" w:cs="Times New Roman"/>
-          <w:color w:val="auto"/>
-          <w:sz w:val="20"/>
-          <w:szCs w:val="20"/>
-        </w:rPr>
-        <w:instrText xml:space="preserve"> \* ARABIC </w:instrText>
-      </w:r>
-      <w:r>
-        <w:rPr>
-          <w:rFonts w:ascii="Times New Roman" w:eastAsia="华文楷体" w:hAnsi="Times New Roman" w:cs="Times New Roman"/>
-          <w:color w:val="auto"/>
-          <w:sz w:val="20"/>
-          <w:szCs w:val="20"/>
-        </w:rPr>
-        <w:fldChar w:fldCharType="separate"/>
-      </w:r>
-      <w:r>
-        <w:rPr>
-          <w:rFonts w:ascii="Times New Roman" w:eastAsia="华文楷体" w:hAnsi="Times New Roman" w:cs="Times New Roman"/>
-          <w:noProof/>
-          <w:color w:val="auto"/>
-          <w:sz w:val="20"/>
-          <w:szCs w:val="20"/>
-        </w:rPr>
-        <w:t>2</w:t>
-      </w:r>
-      <w:r>
-        <w:rPr>
-          <w:rFonts w:ascii="Times New Roman" w:eastAsia="华文楷体" w:hAnsi="Times New Roman" w:cs="Times New Roman"/>
-          <w:color w:val="auto"/>
-          <w:sz w:val="20"/>
-          <w:szCs w:val="20"/>
-        </w:rPr>
-        <w:fldChar w:fldCharType="end"/>
-      </w:r>
-      <w:r>
-        <w:rPr>
-          <w:rFonts w:ascii="Times New Roman" w:eastAsia="华文楷体" w:hAnsi="Times New Roman" w:cs="Times New Roman"/>
-          <w:color w:val="auto"/>
-          <w:sz w:val="20"/>
-          <w:szCs w:val="20"/>
-          <w:lang w:eastAsia="zh-CN"/>
-        </w:rPr>
-        <w:t xml:space="preserve">  </w:t>
-      </w:r>
-      <w:r>
-        <w:rPr>
-          <w:rFonts w:ascii="Times New Roman" w:eastAsia="华文楷体" w:hAnsi="Times New Roman" w:cs="Times New Roman"/>
-          <w:color w:val="auto"/>
-          <w:sz w:val="20"/>
-          <w:szCs w:val="20"/>
-          <w:lang w:eastAsia="zh-CN"/>
-        </w:rPr>
-        <w:t>新型工程训练课程小组头脑风暴模板</w:t>
+          <w:rFonts w:ascii="Times New Roman" w:eastAsia="宋体" w:hAnsi="Times New Roman" w:cs="Times New Roman" w:hint="eastAsia"/>
+          <w:lang w:eastAsia="zh-CN"/>
+        </w:rPr>
+      </w:pPr>
+      <w:r>
+        <w:rPr>
+          <w:rFonts w:ascii="Times New Roman" w:eastAsia="宋体" w:hAnsi="Times New Roman" w:cs="Times New Roman" w:hint="eastAsia"/>
+          <w:lang w:eastAsia="zh-CN"/>
+        </w:rPr>
+        <w:t>创意产业的兴起，推动了很多中小规模的加工企业，开始整合设计师资源，形成具备一定设计能力和定制化能力的工坊。这些工坊具备较为专业的加工工艺，在特定的领域施展特长，结合当地创客社群，提供</w:t>
+      </w:r>
+      <w:r>
+        <w:rPr>
+          <w:rFonts w:ascii="Times New Roman" w:eastAsia="宋体" w:hAnsi="Times New Roman" w:cs="Times New Roman" w:hint="eastAsia"/>
+          <w:lang w:eastAsia="zh-CN"/>
+        </w:rPr>
+        <w:t>定制化服务。这些与创客社群对接的工坊，也会举办类似开放日的活动，吸引各界人士了解其资源。例如，在北京近郊，许多木工加工车间、金属加工厂等，已同</w:t>
+      </w:r>
+      <w:r>
+        <w:rPr>
+          <w:rFonts w:ascii="Times New Roman" w:eastAsia="宋体" w:hAnsi="Times New Roman" w:cs="Times New Roman" w:hint="eastAsia"/>
+          <w:lang w:eastAsia="zh-CN"/>
+        </w:rPr>
+        <w:t>798</w:t>
+      </w:r>
+      <w:r>
+        <w:rPr>
+          <w:rFonts w:ascii="Times New Roman" w:eastAsia="宋体" w:hAnsi="Times New Roman" w:cs="Times New Roman" w:hint="eastAsia"/>
+          <w:lang w:eastAsia="zh-CN"/>
+        </w:rPr>
+        <w:t>社区、草场地社区中的各类工艺美术工作室形成合作。</w:t>
       </w:r>
     </w:p>
     <w:p>
@@ -3685,7 +3810,15 @@
           <w:b/>
           <w:lang w:eastAsia="zh-CN"/>
         </w:rPr>
-        <w:t>企业兴办</w:t>
+        <w:t>社交</w:t>
+      </w:r>
+      <w:r>
+        <w:rPr>
+          <w:rFonts w:ascii="Times New Roman" w:eastAsia="宋体" w:hAnsi="Times New Roman" w:cs="Times New Roman" w:hint="eastAsia"/>
+          <w:b/>
+          <w:lang w:eastAsia="zh-CN"/>
+        </w:rPr>
+        <w:t>空间</w:t>
       </w:r>
     </w:p>
     <w:p>
@@ -3694,16 +3827,30 @@
         <w:ind w:firstLineChars="200" w:firstLine="480"/>
         <w:jc w:val="both"/>
         <w:rPr>
-          <w:rFonts w:ascii="Times New Roman" w:eastAsia="宋体" w:hAnsi="Times New Roman" w:cs="Times New Roman"/>
-          <w:lang w:eastAsia="zh-CN"/>
-        </w:rPr>
-      </w:pPr>
-      <w:r>
-        <w:rPr>
-          <w:rFonts w:ascii="Times New Roman" w:eastAsia="宋体" w:hAnsi="Times New Roman" w:cs="Times New Roman"/>
-          <w:lang w:eastAsia="zh-CN"/>
-        </w:rPr>
-        <w:t>根据组织小组头脑风暴的目标，在课程前首先对讨论议题进行设计。以往研究表明，针对学生群体设计小组头脑风暴议题，应注重题目贴合学生的学习生活，从而有效引导思维。</w:t>
+          <w:rFonts w:ascii="Times New Roman" w:eastAsia="宋体" w:hAnsi="Times New Roman" w:cs="Times New Roman" w:hint="eastAsia"/>
+          <w:lang w:eastAsia="zh-CN"/>
+        </w:rPr>
+      </w:pPr>
+      <w:r>
+        <w:rPr>
+          <w:rFonts w:ascii="Times New Roman" w:eastAsia="宋体" w:hAnsi="Times New Roman" w:cs="Times New Roman" w:hint="eastAsia"/>
+          <w:lang w:eastAsia="zh-CN"/>
+        </w:rPr>
+        <w:t>对于创客团队来说，如果选择走向市场，需要面临供应商、投资人、合作伙伴、潜在客户、媒体等各界人士。同时还需随时了解业内合作者、竞争者的情况。近年来，在创客活跃的区域，出现了许多公共社交空间，以咖啡店、餐厅、书店的形式，吸引各类人士驻足。创客与创业圈也形成一种“泡”咖啡店的习惯</w:t>
+      </w:r>
+      <w:r>
+        <w:rPr>
+          <w:rFonts w:ascii="Times New Roman" w:eastAsia="宋体" w:hAnsi="Times New Roman" w:cs="Times New Roman" w:hint="eastAsia"/>
+          <w:lang w:eastAsia="zh-CN"/>
+        </w:rPr>
+        <w:t>，以期与合适的合作伙伴或独具创意的项目“偶遇”。这些社交空间也常会组织主题活动，邀请投资领域、技术领域的知名人士出席，通过讲座、交流会等形式，为各方提供相互认识等机会。除此之外，一些社交空间还兼具孵化器功能，为初创团队提供私密办公地点，为创业者提供更好的与产业的联系的机会。</w:t>
+      </w:r>
+      <w:r>
+        <w:rPr>
+          <w:rFonts w:ascii="宋体" w:eastAsia="宋体" w:hAnsi="宋体" w:cs="宋体" w:hint="eastAsia"/>
+          <w:lang w:eastAsia="zh-CN"/>
+        </w:rPr>
+        <w:t>北京的车库咖啡、3W咖啡等，设立在中关村地区，以互联网项目为特色；清华校友创立的大家咖啡连锁，在北京清华大学校园旁以及深圳前海新区设立分店，吸引在校学生、创业团队、小微企业人士与投资人、校友、企业家等人群进行深入交流，提供办公空间，还为初创项目提供产品展示的平台。这些社交空间由于背后拥有创立者相关的人脉网支撑，往往具有一定的信誉，这也为创业者在选择合作伙伴的时候，提供了一定程度的参考。</w:t>
       </w:r>
     </w:p>
     <w:p>
@@ -3728,15 +3875,15 @@
           <w:b/>
           <w:lang w:eastAsia="zh-CN"/>
         </w:rPr>
-        <w:t>院校</w:t>
-      </w:r>
-      <w:r>
-        <w:rPr>
-          <w:rFonts w:ascii="Times New Roman" w:eastAsia="宋体" w:hAnsi="Times New Roman" w:cs="Times New Roman"/>
+        <w:t>企业</w:t>
+      </w:r>
+      <w:r>
+        <w:rPr>
+          <w:rFonts w:ascii="Times New Roman" w:eastAsia="宋体" w:hAnsi="Times New Roman" w:cs="Times New Roman" w:hint="eastAsia"/>
           <w:b/>
           <w:lang w:eastAsia="zh-CN"/>
         </w:rPr>
-        <w:t>兴办</w:t>
+        <w:t>家资源导入</w:t>
       </w:r>
     </w:p>
     <w:p>
@@ -3745,10 +3892,42 @@
         <w:ind w:firstLineChars="200" w:firstLine="480"/>
         <w:jc w:val="both"/>
         <w:rPr>
-          <w:rFonts w:ascii="Times New Roman" w:eastAsia="宋体" w:hAnsi="Times New Roman" w:cs="Times New Roman"/>
-          <w:lang w:eastAsia="zh-CN"/>
-        </w:rPr>
-      </w:pPr>
+          <w:rFonts w:ascii="宋体" w:eastAsia="宋体" w:hAnsi="宋体" w:cs="宋体" w:hint="eastAsia"/>
+          <w:lang w:eastAsia="zh-CN"/>
+        </w:rPr>
+      </w:pPr>
+      <w:r>
+        <w:rPr>
+          <w:rFonts w:ascii="Times New Roman" w:eastAsia="宋体" w:hAnsi="Times New Roman" w:cs="Times New Roman" w:hint="eastAsia"/>
+          <w:lang w:eastAsia="zh-CN"/>
+        </w:rPr>
+        <w:t>创客空间代表了以个人或小型团队为主体的社会化创新群体，而面对产业全球化的挑战，各类企业，尤其是接近终端消费市场的家电、消费类电子、科技产品等行业企业，开始越来越重视组织的创新能力培养以及创新项目产业化。企业在发展中所遇到的问题非常具体，而对于产品创新，则更多是开放的态度。因此，一些企业已经建立起</w:t>
+      </w:r>
+      <w:r>
+        <w:rPr>
+          <w:rFonts w:ascii="宋体" w:eastAsia="宋体" w:hAnsi="宋体" w:cs="宋体" w:hint="eastAsia"/>
+          <w:lang w:eastAsia="zh-CN"/>
+        </w:rPr>
+        <w:t>面向年轻人的创新专门部门。这些企业内部的机构，通过举办创意大赛、校园讲座、提供实习机会等方式，吸引高校及社会创新人才或创意构想，作为企业创新的资源储备。</w:t>
+      </w:r>
+    </w:p>
+    <w:p>
+      <w:pPr>
+        <w:spacing w:line="276" w:lineRule="auto"/>
+        <w:ind w:firstLineChars="200" w:firstLine="480"/>
+        <w:jc w:val="both"/>
+        <w:rPr>
+          <w:rFonts w:ascii="宋体" w:eastAsia="宋体" w:hAnsi="宋体" w:cs="宋体" w:hint="eastAsia"/>
+          <w:lang w:eastAsia="zh-CN"/>
+        </w:rPr>
+      </w:pPr>
+      <w:r>
+        <w:rPr>
+          <w:rFonts w:ascii="宋体" w:eastAsia="宋体" w:hAnsi="宋体" w:cs="宋体" w:hint="eastAsia"/>
+          <w:lang w:eastAsia="zh-CN"/>
+        </w:rPr>
+        <w:t>另一方面，一些地区的高校和政府部门，主动于企业形成合作，将企业中层管理人才，尤其是创新型企业的一线管理人才，与初创企业甚至创客团队进行对接，将高成长企业在发展中曾面临的挑战及相应解决方案，分享给后继创业者。这种产业与团队之间的双向互动，正逐渐形成一个产学合作的新生态，也为院校建设创新创业相关课程及活动，提供了引入人才与资源的新渠道。</w:t>
+      </w:r>
     </w:p>
     <w:p>
       <w:pPr>
@@ -3798,29 +3977,6 @@
     </w:p>
     <w:p>
       <w:pPr>
-        <w:pStyle w:val="ListParagraph"/>
-        <w:numPr>
-          <w:ilvl w:val="0"/>
-          <w:numId w:val="5"/>
-        </w:numPr>
-        <w:spacing w:line="276" w:lineRule="auto"/>
-        <w:ind w:left="0" w:firstLineChars="200" w:firstLine="520"/>
-        <w:jc w:val="both"/>
-        <w:rPr>
-          <w:rFonts w:ascii="Times New Roman" w:eastAsia="宋体" w:hAnsi="Times New Roman" w:cs="Times New Roman"/>
-          <w:b/>
-        </w:rPr>
-      </w:pPr>
-      <w:r>
-        <w:rPr>
-          <w:rFonts w:ascii="Times New Roman" w:eastAsia="宋体" w:hAnsi="Times New Roman" w:cs="Times New Roman"/>
-          <w:b/>
-        </w:rPr>
-        <w:t>参与者</w:t>
-      </w:r>
-    </w:p>
-    <w:p>
-      <w:pPr>
         <w:spacing w:line="276" w:lineRule="auto"/>
         <w:ind w:firstLineChars="200" w:firstLine="480"/>
         <w:jc w:val="both"/>
@@ -3831,194 +3987,55 @@
       </w:pPr>
       <w:r>
         <w:rPr>
-          <w:rFonts w:ascii="Times New Roman" w:eastAsia="宋体" w:hAnsi="Times New Roman" w:cs="Times New Roman"/>
-          <w:lang w:eastAsia="zh-CN"/>
-        </w:rPr>
-        <w:t>在暑期工程训练课程中，</w:t>
-      </w:r>
-      <w:r>
-        <w:rPr>
-          <w:rFonts w:ascii="Times New Roman" w:eastAsia="宋体" w:hAnsi="Times New Roman" w:cs="Times New Roman"/>
-          <w:lang w:eastAsia="zh-CN"/>
-        </w:rPr>
-        <w:t>参与</w:t>
-      </w:r>
-      <w:r>
-        <w:rPr>
-          <w:rFonts w:ascii="Times New Roman" w:eastAsia="宋体" w:hAnsi="Times New Roman" w:cs="Times New Roman"/>
-          <w:lang w:eastAsia="zh-CN"/>
-        </w:rPr>
-        <w:t>课后小组头脑风暴</w:t>
-      </w:r>
-      <w:r>
-        <w:rPr>
-          <w:rFonts w:ascii="Times New Roman" w:eastAsia="宋体" w:hAnsi="Times New Roman" w:cs="Times New Roman"/>
-          <w:lang w:eastAsia="zh-CN"/>
-        </w:rPr>
-        <w:t>的学生共</w:t>
-      </w:r>
-      <w:r>
-        <w:rPr>
-          <w:rFonts w:ascii="Times New Roman" w:eastAsia="宋体" w:hAnsi="Times New Roman" w:cs="Times New Roman"/>
-          <w:lang w:eastAsia="zh-CN"/>
-        </w:rPr>
-        <w:t>278</w:t>
-      </w:r>
-      <w:r>
-        <w:rPr>
-          <w:rFonts w:ascii="Times New Roman" w:eastAsia="宋体" w:hAnsi="Times New Roman" w:cs="Times New Roman"/>
-          <w:lang w:eastAsia="zh-CN"/>
-        </w:rPr>
-        <w:t>人。均为清华大学本科学生。</w:t>
-      </w:r>
-    </w:p>
-    <w:p>
-      <w:pPr>
-        <w:spacing w:line="276" w:lineRule="auto"/>
-        <w:jc w:val="center"/>
-        <w:rPr>
-          <w:rFonts w:ascii="Times New Roman" w:eastAsia="宋体" w:hAnsi="Times New Roman" w:cs="Times New Roman"/>
-          <w:lang w:eastAsia="zh-CN"/>
-        </w:rPr>
-      </w:pPr>
-    </w:p>
-    <w:p>
-      <w:pPr>
-        <w:pStyle w:val="Caption"/>
-        <w:jc w:val="center"/>
-        <w:rPr>
-          <w:rFonts w:ascii="Times New Roman" w:eastAsia="华文楷体" w:hAnsi="Times New Roman" w:cs="Times New Roman"/>
-          <w:color w:val="auto"/>
-          <w:sz w:val="20"/>
-          <w:szCs w:val="20"/>
-          <w:lang w:eastAsia="zh-CN"/>
-        </w:rPr>
-      </w:pPr>
-      <w:r>
-        <w:rPr>
-          <w:rFonts w:ascii="Times New Roman" w:eastAsia="华文楷体" w:hAnsi="Times New Roman" w:cs="Times New Roman"/>
-          <w:color w:val="auto"/>
-          <w:sz w:val="20"/>
-          <w:szCs w:val="20"/>
-        </w:rPr>
-        <w:t>图</w:t>
-      </w:r>
-      <w:r>
-        <w:rPr>
-          <w:rFonts w:ascii="Times New Roman" w:eastAsia="华文楷体" w:hAnsi="Times New Roman" w:cs="Times New Roman"/>
-          <w:color w:val="auto"/>
-          <w:sz w:val="20"/>
-          <w:szCs w:val="20"/>
-        </w:rPr>
-        <w:t xml:space="preserve"> </w:t>
-      </w:r>
-      <w:r>
-        <w:rPr>
-          <w:rFonts w:ascii="Times New Roman" w:eastAsia="华文楷体" w:hAnsi="Times New Roman" w:cs="Times New Roman"/>
-          <w:color w:val="auto"/>
-          <w:sz w:val="20"/>
-          <w:szCs w:val="20"/>
-        </w:rPr>
-        <w:fldChar w:fldCharType="begin"/>
-      </w:r>
-      <w:r>
-        <w:rPr>
-          <w:rFonts w:ascii="Times New Roman" w:eastAsia="华文楷体" w:hAnsi="Times New Roman" w:cs="Times New Roman"/>
-          <w:color w:val="auto"/>
-          <w:sz w:val="20"/>
-          <w:szCs w:val="20"/>
-        </w:rPr>
-        <w:instrText xml:space="preserve"> SEQ </w:instrText>
-      </w:r>
-      <w:r>
-        <w:rPr>
-          <w:rFonts w:ascii="Times New Roman" w:eastAsia="华文楷体" w:hAnsi="Times New Roman" w:cs="Times New Roman"/>
-          <w:color w:val="auto"/>
-          <w:sz w:val="20"/>
-          <w:szCs w:val="20"/>
-        </w:rPr>
-        <w:instrText>图</w:instrText>
-      </w:r>
-      <w:r>
-        <w:rPr>
-          <w:rFonts w:ascii="Times New Roman" w:eastAsia="华文楷体" w:hAnsi="Times New Roman" w:cs="Times New Roman"/>
-          <w:color w:val="auto"/>
-          <w:sz w:val="20"/>
-          <w:szCs w:val="20"/>
-        </w:rPr>
-        <w:instrText xml:space="preserve"> \* ARABIC </w:instrText>
-      </w:r>
-      <w:r>
-        <w:rPr>
-          <w:rFonts w:ascii="Times New Roman" w:eastAsia="华文楷体" w:hAnsi="Times New Roman" w:cs="Times New Roman"/>
-          <w:color w:val="auto"/>
-          <w:sz w:val="20"/>
-          <w:szCs w:val="20"/>
-        </w:rPr>
-        <w:fldChar w:fldCharType="separate"/>
-      </w:r>
-      <w:r>
-        <w:rPr>
-          <w:rFonts w:ascii="Times New Roman" w:eastAsia="华文楷体" w:hAnsi="Times New Roman" w:cs="Times New Roman"/>
-          <w:noProof/>
-          <w:color w:val="auto"/>
-          <w:sz w:val="20"/>
-          <w:szCs w:val="20"/>
-        </w:rPr>
-        <w:t>3</w:t>
-      </w:r>
-      <w:r>
-        <w:rPr>
-          <w:rFonts w:ascii="Times New Roman" w:eastAsia="华文楷体" w:hAnsi="Times New Roman" w:cs="Times New Roman"/>
-          <w:color w:val="auto"/>
-          <w:sz w:val="20"/>
-          <w:szCs w:val="20"/>
-        </w:rPr>
-        <w:fldChar w:fldCharType="end"/>
-      </w:r>
-      <w:r>
-        <w:rPr>
-          <w:rFonts w:ascii="Times New Roman" w:eastAsia="华文楷体" w:hAnsi="Times New Roman" w:cs="Times New Roman"/>
-          <w:color w:val="auto"/>
-          <w:sz w:val="20"/>
-          <w:szCs w:val="20"/>
-          <w:lang w:eastAsia="zh-CN"/>
-        </w:rPr>
-        <w:t xml:space="preserve">  </w:t>
-      </w:r>
-      <w:r>
-        <w:rPr>
-          <w:rFonts w:ascii="Times New Roman" w:eastAsia="华文楷体" w:hAnsi="Times New Roman" w:cs="Times New Roman"/>
-          <w:color w:val="auto"/>
-          <w:sz w:val="20"/>
-          <w:szCs w:val="20"/>
-          <w:lang w:eastAsia="zh-CN"/>
-        </w:rPr>
-        <w:t>参加新型工程训练课程小组头脑风暴学生的专业分布情况</w:t>
-      </w:r>
-    </w:p>
-    <w:p>
-      <w:pPr>
-        <w:pStyle w:val="ListParagraph"/>
-        <w:numPr>
-          <w:ilvl w:val="0"/>
-          <w:numId w:val="5"/>
-        </w:numPr>
-        <w:spacing w:line="276" w:lineRule="auto"/>
-        <w:ind w:left="0" w:firstLineChars="200" w:firstLine="520"/>
-        <w:jc w:val="both"/>
-        <w:rPr>
-          <w:rFonts w:ascii="Times New Roman" w:eastAsia="宋体" w:hAnsi="Times New Roman" w:cs="Times New Roman"/>
-          <w:b/>
-        </w:rPr>
-      </w:pPr>
-      <w:r>
-        <w:rPr>
-          <w:rFonts w:ascii="Times New Roman" w:eastAsia="宋体" w:hAnsi="Times New Roman" w:cs="Times New Roman"/>
-          <w:b/>
-        </w:rPr>
-        <w:t>不同议题讨论结果</w:t>
-      </w:r>
+          <w:rFonts w:ascii="Times New Roman" w:eastAsia="宋体" w:hAnsi="Times New Roman" w:cs="Times New Roman" w:hint="eastAsia"/>
+          <w:lang w:eastAsia="zh-CN"/>
+        </w:rPr>
+        <w:t>纵观我国各地创业热潮的再次兴起，创客活动作为一种新的社会化创新行为，已经开始形成产业规模。聚集在各地创客空间的人们，蕴藏着巨大的创新能量。同时，高校创客创业教育的开展，不仅需要顺应全球化产业的增长趋势，更需</w:t>
+      </w:r>
+      <w:r>
+        <w:rPr>
+          <w:rFonts w:ascii="Times New Roman" w:eastAsia="宋体" w:hAnsi="Times New Roman" w:cs="Times New Roman" w:hint="eastAsia"/>
+          <w:lang w:eastAsia="zh-CN"/>
+        </w:rPr>
+        <w:t>结合当地创新创业资源。</w:t>
+      </w:r>
+      <w:r>
+        <w:rPr>
+          <w:rFonts w:ascii="Times New Roman" w:eastAsia="宋体" w:hAnsi="Times New Roman" w:cs="Times New Roman" w:hint="eastAsia"/>
+          <w:lang w:eastAsia="zh-CN"/>
+        </w:rPr>
+        <w:t>在校园中培养创客文化，建设创客生态系统，需要结合学生学业与职业发展的特点，从引导学生树立志趣着手，提供充分的发展空间。</w:t>
+      </w:r>
+      <w:r>
+        <w:rPr>
+          <w:rFonts w:ascii="Times New Roman" w:eastAsia="宋体" w:hAnsi="Times New Roman" w:cs="Times New Roman" w:hint="eastAsia"/>
+          <w:lang w:eastAsia="zh-CN"/>
+        </w:rPr>
+        <w:t>如何做好校园创客文化与创业实践的结合，将社会创客空间的人才、设备、知识、</w:t>
+      </w:r>
+      <w:r>
+        <w:rPr>
+          <w:rFonts w:ascii="Times New Roman" w:eastAsia="宋体" w:hAnsi="Times New Roman" w:cs="Times New Roman" w:hint="eastAsia"/>
+          <w:lang w:eastAsia="zh-CN"/>
+        </w:rPr>
+        <w:t>资金等资源引入校园，</w:t>
+      </w:r>
+      <w:r>
+        <w:rPr>
+          <w:rFonts w:ascii="Times New Roman" w:eastAsia="宋体" w:hAnsi="Times New Roman" w:cs="Times New Roman" w:hint="eastAsia"/>
+          <w:lang w:eastAsia="zh-CN"/>
+        </w:rPr>
+        <w:t>将成为未来创客教育发展中需要我们探索的问题</w:t>
+      </w:r>
+      <w:r>
+        <w:rPr>
+          <w:rFonts w:ascii="Times New Roman" w:eastAsia="宋体" w:hAnsi="Times New Roman" w:cs="Times New Roman" w:hint="eastAsia"/>
+          <w:lang w:eastAsia="zh-CN"/>
+        </w:rPr>
+        <w:t>。</w:t>
+      </w:r>
+      <w:bookmarkStart w:id="0" w:name="_GoBack"/>
+      <w:bookmarkEnd w:id="0"/>
     </w:p>
     <w:p>
       <w:pPr>
@@ -4026,38 +4043,93 @@
         <w:ind w:firstLineChars="200" w:firstLine="480"/>
         <w:jc w:val="both"/>
         <w:rPr>
-          <w:rFonts w:ascii="Times New Roman" w:eastAsia="宋体" w:hAnsi="Times New Roman" w:cs="Times New Roman"/>
-          <w:lang w:eastAsia="zh-CN"/>
-        </w:rPr>
-      </w:pPr>
-    </w:p>
-    <w:p>
-      <w:pPr>
-        <w:pStyle w:val="ListParagraph"/>
-        <w:numPr>
-          <w:ilvl w:val="0"/>
-          <w:numId w:val="8"/>
-        </w:numPr>
-        <w:spacing w:line="276" w:lineRule="auto"/>
-        <w:ind w:left="0" w:firstLineChars="215" w:firstLine="516"/>
-        <w:jc w:val="both"/>
-        <w:rPr>
-          <w:rFonts w:ascii="Times New Roman" w:eastAsia="宋体" w:hAnsi="Times New Roman" w:cs="Times New Roman"/>
-          <w:lang w:eastAsia="zh-CN"/>
-        </w:rPr>
-      </w:pPr>
-      <w:r>
-        <w:rPr>
-          <w:rFonts w:ascii="Times New Roman" w:eastAsia="宋体" w:hAnsi="Times New Roman" w:cs="Times New Roman"/>
-        </w:rPr>
-        <w:t>代表性</w:t>
-      </w:r>
-      <w:r>
-        <w:rPr>
-          <w:rFonts w:ascii="Times New Roman" w:eastAsia="宋体" w:hAnsi="Times New Roman" w:cs="Times New Roman"/>
-          <w:lang w:eastAsia="zh-CN"/>
-        </w:rPr>
-        <w:t>标识设计</w:t>
+          <w:rFonts w:ascii="Times New Roman" w:eastAsia="宋体" w:hAnsi="Times New Roman" w:cs="Times New Roman" w:hint="eastAsia"/>
+          <w:lang w:eastAsia="zh-CN"/>
+        </w:rPr>
+      </w:pPr>
+      <w:r>
+        <w:rPr>
+          <w:rFonts w:ascii="Times New Roman" w:eastAsia="宋体" w:hAnsi="Times New Roman" w:cs="Times New Roman" w:hint="eastAsia"/>
+          <w:lang w:eastAsia="zh-CN"/>
+        </w:rPr>
+        <w:t>此外，社会创客空间能够迅速发展的另一因素，在于其参与者结构的多样化与互补性。通过各种不同形态的组织方式，创客空间无一例外地以吸引更多人士主动参与作为获得增长的首要途径。</w:t>
+      </w:r>
+      <w:r>
+        <w:rPr>
+          <w:rFonts w:ascii="Times New Roman" w:eastAsia="宋体" w:hAnsi="Times New Roman" w:cs="Times New Roman"/>
+          <w:lang w:eastAsia="zh-CN"/>
+        </w:rPr>
+        <w:t>正如</w:t>
+      </w:r>
+      <w:r>
+        <w:rPr>
+          <w:rFonts w:ascii="Times New Roman" w:eastAsia="宋体" w:hAnsi="Times New Roman" w:cs="Times New Roman" w:hint="eastAsia"/>
+          <w:lang w:eastAsia="zh-CN"/>
+        </w:rPr>
+        <w:t>创客空间运动联合发起人</w:t>
+      </w:r>
+      <w:r>
+        <w:rPr>
+          <w:rFonts w:ascii="Times New Roman" w:eastAsia="宋体" w:hAnsi="Times New Roman" w:cs="Times New Roman"/>
+          <w:lang w:eastAsia="zh-CN"/>
+        </w:rPr>
+        <w:t>Mitch Altman</w:t>
+      </w:r>
+      <w:r>
+        <w:rPr>
+          <w:rFonts w:ascii="Times New Roman" w:eastAsia="宋体" w:hAnsi="Times New Roman" w:cs="Times New Roman"/>
+          <w:lang w:eastAsia="zh-CN"/>
+        </w:rPr>
+        <w:t>在清华大学</w:t>
+      </w:r>
+      <w:r>
+        <w:rPr>
+          <w:rFonts w:ascii="Times New Roman" w:eastAsia="宋体" w:hAnsi="Times New Roman" w:cs="Times New Roman" w:hint="eastAsia"/>
+          <w:lang w:eastAsia="zh-CN"/>
+        </w:rPr>
+        <w:t>访问期间</w:t>
+      </w:r>
+      <w:r>
+        <w:rPr>
+          <w:rFonts w:ascii="Times New Roman" w:eastAsia="宋体" w:hAnsi="Times New Roman" w:cs="Times New Roman"/>
+          <w:lang w:eastAsia="zh-CN"/>
+        </w:rPr>
+        <w:t>与学生创客交流时所提到的，创客空间最吸引人的地方在</w:t>
+      </w:r>
+      <w:r>
+        <w:rPr>
+          <w:rFonts w:ascii="Times New Roman" w:eastAsia="宋体" w:hAnsi="Times New Roman" w:cs="Times New Roman"/>
+          <w:lang w:eastAsia="zh-CN"/>
+        </w:rPr>
+        <w:t>于，它提供了一个场所，让爱好者们可以全身心地投入到自己热爱的</w:t>
+      </w:r>
+      <w:r>
+        <w:rPr>
+          <w:rFonts w:ascii="Times New Roman" w:eastAsia="宋体" w:hAnsi="Times New Roman" w:cs="Times New Roman" w:hint="eastAsia"/>
+          <w:lang w:eastAsia="zh-CN"/>
+        </w:rPr>
+        <w:t>作品</w:t>
+      </w:r>
+      <w:r>
+        <w:rPr>
+          <w:rFonts w:ascii="Times New Roman" w:eastAsia="宋体" w:hAnsi="Times New Roman" w:cs="Times New Roman"/>
+          <w:lang w:eastAsia="zh-CN"/>
+        </w:rPr>
+        <w:t>之中</w:t>
+      </w:r>
+      <w:r>
+        <w:rPr>
+          <w:rFonts w:ascii="Times New Roman" w:eastAsia="宋体" w:hAnsi="Times New Roman" w:cs="Times New Roman" w:hint="eastAsia"/>
+          <w:lang w:eastAsia="zh-CN"/>
+        </w:rPr>
+        <w:t>，并在分享中收获快乐</w:t>
+      </w:r>
+      <w:r>
+        <w:rPr>
+          <w:rFonts w:ascii="Times New Roman" w:eastAsia="宋体" w:hAnsi="Times New Roman" w:cs="Times New Roman"/>
+          <w:lang w:eastAsia="zh-CN"/>
+        </w:rPr>
+        <w:t>。</w:t>
       </w:r>
     </w:p>
     <w:p>
@@ -4073,102 +4145,6 @@
     </w:p>
     <w:p>
       <w:pPr>
-        <w:pStyle w:val="ListParagraph"/>
-        <w:numPr>
-          <w:ilvl w:val="0"/>
-          <w:numId w:val="8"/>
-        </w:numPr>
-        <w:spacing w:line="276" w:lineRule="auto"/>
-        <w:ind w:left="0" w:firstLineChars="215" w:firstLine="516"/>
-        <w:jc w:val="both"/>
-        <w:rPr>
-          <w:rFonts w:ascii="Times New Roman" w:eastAsia="宋体" w:hAnsi="Times New Roman" w:cs="Times New Roman"/>
-        </w:rPr>
-      </w:pPr>
-      <w:r>
-        <w:rPr>
-          <w:rFonts w:ascii="Times New Roman" w:eastAsia="宋体" w:hAnsi="Times New Roman" w:cs="Times New Roman"/>
-        </w:rPr>
-        <w:t>产品改进思路</w:t>
-      </w:r>
-    </w:p>
-    <w:p>
-      <w:pPr>
-        <w:spacing w:line="276" w:lineRule="auto"/>
-        <w:ind w:firstLineChars="200" w:firstLine="480"/>
-        <w:jc w:val="both"/>
-        <w:rPr>
-          <w:rFonts w:ascii="Times New Roman" w:eastAsia="宋体" w:hAnsi="Times New Roman" w:cs="Times New Roman"/>
-          <w:lang w:eastAsia="zh-CN"/>
-        </w:rPr>
-      </w:pPr>
-    </w:p>
-    <w:p>
-      <w:pPr>
-        <w:pStyle w:val="ListParagraph"/>
-        <w:numPr>
-          <w:ilvl w:val="0"/>
-          <w:numId w:val="8"/>
-        </w:numPr>
-        <w:spacing w:line="276" w:lineRule="auto"/>
-        <w:ind w:left="0" w:firstLineChars="215" w:firstLine="516"/>
-        <w:jc w:val="both"/>
-        <w:rPr>
-          <w:rFonts w:ascii="Times New Roman" w:eastAsia="宋体" w:hAnsi="Times New Roman" w:cs="Times New Roman"/>
-        </w:rPr>
-      </w:pPr>
-      <w:r>
-        <w:rPr>
-          <w:rFonts w:ascii="Times New Roman" w:eastAsia="宋体" w:hAnsi="Times New Roman" w:cs="Times New Roman"/>
-        </w:rPr>
-        <w:t>新产品方案</w:t>
-      </w:r>
-    </w:p>
-    <w:p>
-      <w:pPr>
-        <w:spacing w:line="276" w:lineRule="auto"/>
-        <w:ind w:firstLineChars="200" w:firstLine="480"/>
-        <w:jc w:val="both"/>
-        <w:rPr>
-          <w:rFonts w:ascii="Times New Roman" w:eastAsia="宋体" w:hAnsi="Times New Roman" w:cs="Times New Roman"/>
-          <w:lang w:eastAsia="zh-CN"/>
-        </w:rPr>
-      </w:pPr>
-      <w:r>
-        <w:rPr>
-          <w:rFonts w:ascii="Times New Roman" w:eastAsia="宋体" w:hAnsi="Times New Roman" w:cs="Times New Roman"/>
-          <w:lang w:eastAsia="zh-CN"/>
-        </w:rPr>
-        <w:t>正如</w:t>
-      </w:r>
-      <w:r>
-        <w:rPr>
-          <w:rFonts w:ascii="Times New Roman" w:eastAsia="宋体" w:hAnsi="Times New Roman" w:cs="Times New Roman"/>
-          <w:lang w:eastAsia="zh-CN"/>
-        </w:rPr>
-        <w:t>Mitch Altman</w:t>
-      </w:r>
-      <w:r>
-        <w:rPr>
-          <w:rFonts w:ascii="Times New Roman" w:eastAsia="宋体" w:hAnsi="Times New Roman" w:cs="Times New Roman"/>
-          <w:lang w:eastAsia="zh-CN"/>
-        </w:rPr>
-        <w:t>在清华大学与学生创客交流时所提到的，创客空间最吸引人的地方在于，它提供了一个场所，让爱好者们可以全身心地投入到自己热爱的事情之中。</w:t>
-      </w:r>
-    </w:p>
-    <w:p>
-      <w:pPr>
-        <w:spacing w:line="276" w:lineRule="auto"/>
-        <w:ind w:firstLineChars="200" w:firstLine="480"/>
-        <w:jc w:val="both"/>
-        <w:rPr>
-          <w:rFonts w:ascii="Times New Roman" w:eastAsia="宋体" w:hAnsi="Times New Roman" w:cs="Times New Roman"/>
-          <w:lang w:eastAsia="zh-CN"/>
-        </w:rPr>
-      </w:pPr>
-    </w:p>
-    <w:p>
-      <w:pPr>
         <w:spacing w:line="276" w:lineRule="auto"/>
         <w:jc w:val="both"/>
         <w:rPr>
@@ -4216,8 +4192,8 @@
           <w:szCs w:val="20"/>
         </w:rPr>
       </w:pPr>
-      <w:bookmarkStart w:id="1" w:name="_Ref286223837"/>
-      <w:bookmarkStart w:id="2" w:name="_Ref287946167"/>
+      <w:bookmarkStart w:id="1" w:name="_Ref287946167"/>
+      <w:bookmarkStart w:id="2" w:name="_Ref286223837"/>
       <w:r>
         <w:rPr>
           <w:rFonts w:ascii="Times New Roman" w:hAnsi="Times New Roman" w:cs="Times New Roman"/>
@@ -4279,7 +4255,7 @@
         </w:rPr>
         <w:fldChar w:fldCharType="end"/>
       </w:r>
-      <w:bookmarkEnd w:id="2"/>
+      <w:bookmarkEnd w:id="1"/>
       <w:proofErr w:type="gramStart"/>
       <w:r>
         <w:rPr>
@@ -4567,7 +4543,7 @@
         </w:rPr>
         <w:fldChar w:fldCharType="end"/>
       </w:r>
-      <w:bookmarkEnd w:id="1"/>
+      <w:bookmarkEnd w:id="2"/>
       <w:bookmarkEnd w:id="4"/>
       <w:proofErr w:type="gramStart"/>
       <w:r>
@@ -4622,8 +4598,8 @@
           <w:szCs w:val="20"/>
         </w:rPr>
       </w:pPr>
-      <w:bookmarkStart w:id="5" w:name="_Ref287946257"/>
-      <w:bookmarkStart w:id="6" w:name="_Ref287948483"/>
+      <w:bookmarkStart w:id="5" w:name="_Ref287948483"/>
+      <w:bookmarkStart w:id="6" w:name="_Ref287946257"/>
       <w:r>
         <w:rPr>
           <w:rFonts w:ascii="Times New Roman" w:hAnsi="Times New Roman" w:cs="Times New Roman"/>
@@ -4673,7 +4649,7 @@
         </w:rPr>
         <w:fldChar w:fldCharType="end"/>
       </w:r>
-      <w:bookmarkEnd w:id="6"/>
+      <w:bookmarkEnd w:id="5"/>
       <w:proofErr w:type="gramStart"/>
       <w:r>
         <w:rPr>
@@ -4993,7 +4969,7 @@
         </w:rPr>
         <w:fldChar w:fldCharType="end"/>
       </w:r>
-      <w:bookmarkEnd w:id="5"/>
+      <w:bookmarkEnd w:id="6"/>
       <w:bookmarkEnd w:id="8"/>
       <w:proofErr w:type="gramStart"/>
       <w:r>
@@ -5101,8 +5077,8 @@
         </w:rPr>
         <w:t>9:A07.</w:t>
       </w:r>
-      <w:bookmarkStart w:id="9" w:name="_Ref286223875"/>
-      <w:bookmarkStart w:id="10" w:name="_Ref287940536"/>
+      <w:bookmarkStart w:id="9" w:name="_Ref287940536"/>
+      <w:bookmarkStart w:id="10" w:name="_Ref286223875"/>
       <w:r>
         <w:rPr>
           <w:rFonts w:ascii="Times New Roman" w:eastAsia="宋体" w:hAnsi="Times New Roman" w:cs="Times New Roman"/>
@@ -5199,7 +5175,7 @@
         </w:rPr>
         <w:fldChar w:fldCharType="end"/>
       </w:r>
-      <w:bookmarkEnd w:id="10"/>
+      <w:bookmarkEnd w:id="9"/>
       <w:bookmarkEnd w:id="11"/>
       <w:proofErr w:type="gramStart"/>
       <w:r>
@@ -5364,7 +5340,7 @@
         </w:rPr>
         <w:fldChar w:fldCharType="end"/>
       </w:r>
-      <w:bookmarkEnd w:id="9"/>
+      <w:bookmarkEnd w:id="10"/>
       <w:bookmarkEnd w:id="12"/>
       <w:proofErr w:type="gramStart"/>
       <w:r>
@@ -5645,7 +5621,7 @@
           <w:sz w:val="20"/>
           <w:szCs w:val="20"/>
         </w:rPr>
-        <w:t>社区简</w:t>
+        <w:t>社区简介</w:t>
       </w:r>
       <w:proofErr w:type="spellEnd"/>
       <w:r>
@@ -5653,14 +5629,6 @@
           <w:rFonts w:ascii="Times New Roman" w:eastAsia="宋体" w:hAnsi="Times New Roman" w:cs="Times New Roman"/>
           <w:sz w:val="20"/>
           <w:szCs w:val="20"/>
-        </w:rPr>
-        <w:t>介</w:t>
-      </w:r>
-      <w:r>
-        <w:rPr>
-          <w:rFonts w:ascii="Times New Roman" w:eastAsia="宋体" w:hAnsi="Times New Roman" w:cs="Times New Roman"/>
-          <w:sz w:val="20"/>
-          <w:szCs w:val="20"/>
           <w:lang w:eastAsia="zh-CN"/>
         </w:rPr>
         <w:t>[</w:t>
@@ -5682,977 +5650,6 @@
           <w:szCs w:val="20"/>
         </w:rPr>
         <w:t>. &lt;http://wiki.szdiy.org/index.php&gt;</w:t>
-      </w:r>
-    </w:p>
-    <w:p>
-      <w:pPr>
-        <w:rPr>
-          <w:rFonts w:ascii="Times New Roman" w:hAnsi="Times New Roman" w:cs="Times New Roman"/>
-          <w:sz w:val="20"/>
-          <w:szCs w:val="20"/>
-        </w:rPr>
-      </w:pPr>
-    </w:p>
-    <w:p>
-      <w:pPr>
-        <w:rPr>
-          <w:rFonts w:ascii="Times New Roman" w:hAnsi="Times New Roman" w:cs="Times New Roman"/>
-          <w:sz w:val="20"/>
-          <w:szCs w:val="20"/>
-        </w:rPr>
-      </w:pPr>
-      <w:r>
-        <w:rPr>
-          <w:rFonts w:ascii="Times New Roman" w:hAnsi="Times New Roman" w:cs="Times New Roman"/>
-          <w:sz w:val="20"/>
-          <w:szCs w:val="20"/>
-        </w:rPr>
-        <w:t>F</w:t>
-      </w:r>
-      <w:r>
-        <w:rPr>
-          <w:rFonts w:ascii="Times New Roman" w:hAnsi="Times New Roman" w:cs="Times New Roman"/>
-          <w:sz w:val="20"/>
-          <w:szCs w:val="20"/>
-        </w:rPr>
-        <w:t>e</w:t>
-      </w:r>
-    </w:p>
-    <w:p>
-      <w:pPr>
-        <w:rPr>
-          <w:rFonts w:ascii="Times New Roman" w:hAnsi="Times New Roman" w:cs="Times New Roman"/>
-          <w:sz w:val="20"/>
-          <w:szCs w:val="20"/>
-        </w:rPr>
-      </w:pPr>
-    </w:p>
-    <w:p>
-      <w:pPr>
-        <w:spacing w:line="276" w:lineRule="auto"/>
-        <w:jc w:val="both"/>
-        <w:rPr>
-          <w:rFonts w:ascii="Times New Roman" w:eastAsia="宋体" w:hAnsi="Times New Roman" w:cs="Times New Roman"/>
-          <w:sz w:val="20"/>
-          <w:szCs w:val="20"/>
-          <w:lang w:eastAsia="zh-CN"/>
-        </w:rPr>
-      </w:pPr>
-      <w:bookmarkStart w:id="15" w:name="_Ref286223897"/>
-      <w:r>
-        <w:rPr>
-          <w:rFonts w:ascii="Times New Roman" w:hAnsi="Times New Roman" w:cs="Times New Roman"/>
-          <w:sz w:val="20"/>
-          <w:szCs w:val="20"/>
-        </w:rPr>
-        <w:t>[</w:t>
-      </w:r>
-      <w:r>
-        <w:rPr>
-          <w:rFonts w:ascii="Times New Roman" w:hAnsi="Times New Roman" w:cs="Times New Roman"/>
-          <w:sz w:val="20"/>
-          <w:szCs w:val="20"/>
-        </w:rPr>
-        <w:fldChar w:fldCharType="begin"/>
-      </w:r>
-      <w:r>
-        <w:rPr>
-          <w:rFonts w:ascii="Times New Roman" w:hAnsi="Times New Roman" w:cs="Times New Roman"/>
-          <w:sz w:val="20"/>
-          <w:szCs w:val="20"/>
-        </w:rPr>
-        <w:instrText xml:space="preserve"> SEQ [ \* ARABIC </w:instrText>
-      </w:r>
-      <w:r>
-        <w:rPr>
-          <w:rFonts w:ascii="Times New Roman" w:hAnsi="Times New Roman" w:cs="Times New Roman"/>
-          <w:sz w:val="20"/>
-          <w:szCs w:val="20"/>
-        </w:rPr>
-        <w:fldChar w:fldCharType="separate"/>
-      </w:r>
-      <w:r>
-        <w:rPr>
-          <w:rFonts w:ascii="Times New Roman" w:hAnsi="Times New Roman" w:cs="Times New Roman"/>
-          <w:noProof/>
-          <w:sz w:val="20"/>
-          <w:szCs w:val="20"/>
-        </w:rPr>
-        <w:t>11</w:t>
-      </w:r>
-      <w:r>
-        <w:rPr>
-          <w:rFonts w:ascii="Times New Roman" w:hAnsi="Times New Roman" w:cs="Times New Roman"/>
-          <w:sz w:val="20"/>
-          <w:szCs w:val="20"/>
-        </w:rPr>
-        <w:fldChar w:fldCharType="end"/>
-      </w:r>
-      <w:bookmarkEnd w:id="15"/>
-      <w:proofErr w:type="gramStart"/>
-      <w:r>
-        <w:rPr>
-          <w:rFonts w:ascii="Times New Roman" w:hAnsi="Times New Roman" w:cs="Times New Roman"/>
-          <w:sz w:val="20"/>
-          <w:szCs w:val="20"/>
-        </w:rPr>
-        <w:t>]</w:t>
-      </w:r>
-      <w:proofErr w:type="gramEnd"/>
-      <w:r>
-        <w:rPr>
-          <w:rFonts w:ascii="Times New Roman" w:eastAsia="宋体" w:hAnsi="Times New Roman" w:cs="Times New Roman"/>
-          <w:sz w:val="20"/>
-          <w:szCs w:val="20"/>
-          <w:lang w:eastAsia="zh-CN"/>
-        </w:rPr>
-        <w:t xml:space="preserve">MacNaught, S. 108 ideas in 30 minutes - The 6-3-5 method of </w:t>
-      </w:r>
-      <w:proofErr w:type="gramStart"/>
-      <w:r>
-        <w:rPr>
-          <w:rFonts w:ascii="Times New Roman" w:eastAsia="宋体" w:hAnsi="Times New Roman" w:cs="Times New Roman"/>
-          <w:sz w:val="20"/>
-          <w:szCs w:val="20"/>
-          <w:lang w:eastAsia="zh-CN"/>
-        </w:rPr>
-        <w:t>brainwriting[</w:t>
-      </w:r>
-      <w:proofErr w:type="gramEnd"/>
-      <w:r>
-        <w:rPr>
-          <w:rFonts w:ascii="Times New Roman" w:eastAsia="宋体" w:hAnsi="Times New Roman" w:cs="Times New Roman"/>
-          <w:sz w:val="20"/>
-          <w:szCs w:val="20"/>
-          <w:lang w:eastAsia="zh-CN"/>
-        </w:rPr>
-        <w:t xml:space="preserve">OL]. </w:t>
-      </w:r>
-      <w:proofErr w:type="gramStart"/>
-      <w:r>
-        <w:rPr>
-          <w:rFonts w:ascii="Times New Roman" w:eastAsia="宋体" w:hAnsi="Times New Roman" w:cs="Times New Roman"/>
-          <w:sz w:val="20"/>
-          <w:szCs w:val="20"/>
-          <w:lang w:eastAsia="zh-CN"/>
-        </w:rPr>
-        <w:t>Blogsession, 2014.</w:t>
-      </w:r>
-      <w:proofErr w:type="gramEnd"/>
-    </w:p>
-    <w:p>
-      <w:pPr>
-        <w:spacing w:line="276" w:lineRule="auto"/>
-        <w:jc w:val="both"/>
-        <w:rPr>
-          <w:rFonts w:ascii="Times New Roman" w:eastAsia="宋体" w:hAnsi="Times New Roman" w:cs="Times New Roman"/>
-          <w:sz w:val="20"/>
-          <w:szCs w:val="20"/>
-          <w:lang w:eastAsia="zh-CN"/>
-        </w:rPr>
-      </w:pPr>
-      <w:r>
-        <w:rPr>
-          <w:rFonts w:ascii="Times New Roman" w:eastAsia="宋体" w:hAnsi="Times New Roman" w:cs="Times New Roman"/>
-          <w:sz w:val="20"/>
-          <w:szCs w:val="20"/>
-          <w:lang w:eastAsia="zh-CN"/>
-        </w:rPr>
-        <w:t>&lt;http://blogsession.co.uk/2014/03/635-method-brainwriting/&gt;</w:t>
-      </w:r>
-    </w:p>
-    <w:p>
-      <w:pPr>
-        <w:spacing w:line="276" w:lineRule="auto"/>
-        <w:jc w:val="both"/>
-        <w:rPr>
-          <w:rFonts w:ascii="Times New Roman" w:eastAsia="宋体" w:hAnsi="Times New Roman" w:cs="Times New Roman"/>
-          <w:sz w:val="20"/>
-          <w:szCs w:val="20"/>
-          <w:lang w:eastAsia="zh-CN"/>
-        </w:rPr>
-      </w:pPr>
-      <w:bookmarkStart w:id="16" w:name="_Ref286223969"/>
-      <w:r>
-        <w:rPr>
-          <w:rFonts w:ascii="Times New Roman" w:hAnsi="Times New Roman" w:cs="Times New Roman"/>
-          <w:sz w:val="20"/>
-          <w:szCs w:val="20"/>
-        </w:rPr>
-        <w:t>[</w:t>
-      </w:r>
-      <w:r>
-        <w:rPr>
-          <w:rFonts w:ascii="Times New Roman" w:hAnsi="Times New Roman" w:cs="Times New Roman"/>
-          <w:sz w:val="20"/>
-          <w:szCs w:val="20"/>
-        </w:rPr>
-        <w:fldChar w:fldCharType="begin"/>
-      </w:r>
-      <w:r>
-        <w:rPr>
-          <w:rFonts w:ascii="Times New Roman" w:hAnsi="Times New Roman" w:cs="Times New Roman"/>
-          <w:sz w:val="20"/>
-          <w:szCs w:val="20"/>
-        </w:rPr>
-        <w:instrText xml:space="preserve"> SEQ [ \* ARABIC </w:instrText>
-      </w:r>
-      <w:r>
-        <w:rPr>
-          <w:rFonts w:ascii="Times New Roman" w:hAnsi="Times New Roman" w:cs="Times New Roman"/>
-          <w:sz w:val="20"/>
-          <w:szCs w:val="20"/>
-        </w:rPr>
-        <w:fldChar w:fldCharType="separate"/>
-      </w:r>
-      <w:r>
-        <w:rPr>
-          <w:rFonts w:ascii="Times New Roman" w:hAnsi="Times New Roman" w:cs="Times New Roman"/>
-          <w:noProof/>
-          <w:sz w:val="20"/>
-          <w:szCs w:val="20"/>
-        </w:rPr>
-        <w:t>12</w:t>
-      </w:r>
-      <w:r>
-        <w:rPr>
-          <w:rFonts w:ascii="Times New Roman" w:hAnsi="Times New Roman" w:cs="Times New Roman"/>
-          <w:sz w:val="20"/>
-          <w:szCs w:val="20"/>
-        </w:rPr>
-        <w:fldChar w:fldCharType="end"/>
-      </w:r>
-      <w:bookmarkEnd w:id="16"/>
-      <w:proofErr w:type="gramStart"/>
-      <w:r>
-        <w:rPr>
-          <w:rFonts w:ascii="Times New Roman" w:hAnsi="Times New Roman" w:cs="Times New Roman"/>
-          <w:sz w:val="20"/>
-          <w:szCs w:val="20"/>
-        </w:rPr>
-        <w:t>]</w:t>
-      </w:r>
-      <w:proofErr w:type="spellStart"/>
-      <w:proofErr w:type="gramEnd"/>
-      <w:r>
-        <w:rPr>
-          <w:rFonts w:ascii="Times New Roman" w:eastAsia="宋体" w:hAnsi="Times New Roman" w:cs="Times New Roman"/>
-          <w:sz w:val="20"/>
-          <w:szCs w:val="20"/>
-          <w:lang w:eastAsia="zh-CN"/>
-        </w:rPr>
-        <w:t>Bangel</w:t>
-      </w:r>
-      <w:proofErr w:type="spellEnd"/>
-      <w:r>
-        <w:rPr>
-          <w:rFonts w:ascii="Times New Roman" w:eastAsia="宋体" w:hAnsi="Times New Roman" w:cs="Times New Roman"/>
-          <w:sz w:val="20"/>
-          <w:szCs w:val="20"/>
-          <w:lang w:eastAsia="zh-CN"/>
-        </w:rPr>
-        <w:t xml:space="preserve">, N. </w:t>
-      </w:r>
-      <w:proofErr w:type="gramStart"/>
-      <w:r>
-        <w:rPr>
-          <w:rFonts w:ascii="Times New Roman" w:eastAsia="宋体" w:hAnsi="Times New Roman" w:cs="Times New Roman"/>
-          <w:sz w:val="20"/>
-          <w:szCs w:val="20"/>
-          <w:lang w:eastAsia="zh-CN"/>
-        </w:rPr>
-        <w:t>Brainwriting[</w:t>
-      </w:r>
-      <w:proofErr w:type="gramEnd"/>
-      <w:r>
-        <w:rPr>
-          <w:rFonts w:ascii="Times New Roman" w:eastAsia="宋体" w:hAnsi="Times New Roman" w:cs="Times New Roman"/>
-          <w:sz w:val="20"/>
-          <w:szCs w:val="20"/>
-          <w:lang w:eastAsia="zh-CN"/>
-        </w:rPr>
-        <w:t xml:space="preserve">OL]. </w:t>
-      </w:r>
-      <w:proofErr w:type="gramStart"/>
-      <w:r>
-        <w:rPr>
-          <w:rFonts w:ascii="Times New Roman" w:eastAsia="宋体" w:hAnsi="Times New Roman" w:cs="Times New Roman"/>
-          <w:sz w:val="20"/>
-          <w:szCs w:val="20"/>
-          <w:lang w:eastAsia="zh-CN"/>
-        </w:rPr>
-        <w:t xml:space="preserve">Gustav </w:t>
-      </w:r>
-      <w:proofErr w:type="spellStart"/>
-      <w:r>
-        <w:rPr>
-          <w:rFonts w:ascii="Times New Roman" w:eastAsia="宋体" w:hAnsi="Times New Roman" w:cs="Times New Roman"/>
-          <w:sz w:val="20"/>
-          <w:szCs w:val="20"/>
-          <w:lang w:eastAsia="zh-CN"/>
-        </w:rPr>
-        <w:t>Kaser</w:t>
-      </w:r>
-      <w:proofErr w:type="spellEnd"/>
-      <w:r>
-        <w:rPr>
-          <w:rFonts w:ascii="Times New Roman" w:eastAsia="宋体" w:hAnsi="Times New Roman" w:cs="Times New Roman"/>
-          <w:sz w:val="20"/>
-          <w:szCs w:val="20"/>
-          <w:lang w:eastAsia="zh-CN"/>
-        </w:rPr>
-        <w:t xml:space="preserve"> Australia, 2013.</w:t>
-      </w:r>
-      <w:proofErr w:type="gramEnd"/>
-    </w:p>
-    <w:p>
-      <w:pPr>
-        <w:spacing w:line="276" w:lineRule="auto"/>
-        <w:jc w:val="both"/>
-        <w:rPr>
-          <w:rFonts w:ascii="Times New Roman" w:eastAsia="宋体" w:hAnsi="Times New Roman" w:cs="Times New Roman"/>
-          <w:sz w:val="20"/>
-          <w:szCs w:val="20"/>
-          <w:lang w:eastAsia="zh-CN"/>
-        </w:rPr>
-      </w:pPr>
-      <w:r>
-        <w:rPr>
-          <w:rFonts w:ascii="Times New Roman" w:eastAsia="宋体" w:hAnsi="Times New Roman" w:cs="Times New Roman"/>
-          <w:sz w:val="20"/>
-          <w:szCs w:val="20"/>
-          <w:lang w:eastAsia="zh-CN"/>
-        </w:rPr>
-        <w:t>&lt;http://blog.gustavkaser.com.au/brainwriting/&gt;</w:t>
-      </w:r>
-    </w:p>
-    <w:p>
-      <w:pPr>
-        <w:spacing w:line="276" w:lineRule="auto"/>
-        <w:jc w:val="both"/>
-        <w:rPr>
-          <w:rFonts w:ascii="Times New Roman" w:eastAsia="宋体" w:hAnsi="Times New Roman" w:cs="Times New Roman"/>
-          <w:sz w:val="20"/>
-          <w:szCs w:val="20"/>
-          <w:lang w:eastAsia="zh-CN"/>
-        </w:rPr>
-      </w:pPr>
-      <w:bookmarkStart w:id="17" w:name="_Ref286224003"/>
-      <w:r>
-        <w:rPr>
-          <w:rFonts w:ascii="Times New Roman" w:hAnsi="Times New Roman" w:cs="Times New Roman"/>
-          <w:sz w:val="20"/>
-          <w:szCs w:val="20"/>
-        </w:rPr>
-        <w:t>[</w:t>
-      </w:r>
-      <w:r>
-        <w:rPr>
-          <w:rFonts w:ascii="Times New Roman" w:hAnsi="Times New Roman" w:cs="Times New Roman"/>
-          <w:sz w:val="20"/>
-          <w:szCs w:val="20"/>
-        </w:rPr>
-        <w:fldChar w:fldCharType="begin"/>
-      </w:r>
-      <w:r>
-        <w:rPr>
-          <w:rFonts w:ascii="Times New Roman" w:hAnsi="Times New Roman" w:cs="Times New Roman"/>
-          <w:sz w:val="20"/>
-          <w:szCs w:val="20"/>
-        </w:rPr>
-        <w:instrText xml:space="preserve"> SEQ [ \* ARABIC </w:instrText>
-      </w:r>
-      <w:r>
-        <w:rPr>
-          <w:rFonts w:ascii="Times New Roman" w:hAnsi="Times New Roman" w:cs="Times New Roman"/>
-          <w:sz w:val="20"/>
-          <w:szCs w:val="20"/>
-        </w:rPr>
-        <w:fldChar w:fldCharType="separate"/>
-      </w:r>
-      <w:r>
-        <w:rPr>
-          <w:rFonts w:ascii="Times New Roman" w:hAnsi="Times New Roman" w:cs="Times New Roman"/>
-          <w:noProof/>
-          <w:sz w:val="20"/>
-          <w:szCs w:val="20"/>
-        </w:rPr>
-        <w:t>13</w:t>
-      </w:r>
-      <w:r>
-        <w:rPr>
-          <w:rFonts w:ascii="Times New Roman" w:hAnsi="Times New Roman" w:cs="Times New Roman"/>
-          <w:sz w:val="20"/>
-          <w:szCs w:val="20"/>
-        </w:rPr>
-        <w:fldChar w:fldCharType="end"/>
-      </w:r>
-      <w:bookmarkEnd w:id="17"/>
-      <w:proofErr w:type="gramStart"/>
-      <w:r>
-        <w:rPr>
-          <w:rFonts w:ascii="Times New Roman" w:hAnsi="Times New Roman" w:cs="Times New Roman"/>
-          <w:sz w:val="20"/>
-          <w:szCs w:val="20"/>
-        </w:rPr>
-        <w:t>]</w:t>
-      </w:r>
-      <w:proofErr w:type="gramEnd"/>
-      <w:r>
-        <w:rPr>
-          <w:rFonts w:ascii="Times New Roman" w:eastAsia="宋体" w:hAnsi="Times New Roman" w:cs="Times New Roman"/>
-          <w:sz w:val="20"/>
-          <w:szCs w:val="20"/>
-          <w:lang w:eastAsia="zh-CN"/>
-        </w:rPr>
-        <w:t xml:space="preserve">Shah, J. Evaluation of Idea Generation Methods for Conceptual Design: Effectiveness Metrics and Design of </w:t>
-      </w:r>
-      <w:proofErr w:type="gramStart"/>
-      <w:r>
-        <w:rPr>
-          <w:rFonts w:ascii="Times New Roman" w:eastAsia="宋体" w:hAnsi="Times New Roman" w:cs="Times New Roman"/>
-          <w:sz w:val="20"/>
-          <w:szCs w:val="20"/>
-          <w:lang w:eastAsia="zh-CN"/>
-        </w:rPr>
-        <w:t>Experiments[</w:t>
-      </w:r>
-      <w:proofErr w:type="gramEnd"/>
-      <w:r>
-        <w:rPr>
-          <w:rFonts w:ascii="Times New Roman" w:eastAsia="宋体" w:hAnsi="Times New Roman" w:cs="Times New Roman"/>
-          <w:sz w:val="20"/>
-          <w:szCs w:val="20"/>
-          <w:lang w:eastAsia="zh-CN"/>
-        </w:rPr>
-        <w:t>J]. Journal of Medical Design, 2000 (122): 377.</w:t>
-      </w:r>
-    </w:p>
-    <w:p>
-      <w:pPr>
-        <w:spacing w:line="276" w:lineRule="auto"/>
-        <w:jc w:val="both"/>
-        <w:rPr>
-          <w:rFonts w:ascii="Times New Roman" w:eastAsia="宋体" w:hAnsi="Times New Roman" w:cs="Times New Roman"/>
-          <w:sz w:val="20"/>
-          <w:szCs w:val="20"/>
-          <w:lang w:eastAsia="zh-CN"/>
-        </w:rPr>
-      </w:pPr>
-      <w:bookmarkStart w:id="18" w:name="_Ref286224272"/>
-      <w:r>
-        <w:rPr>
-          <w:rFonts w:ascii="Times New Roman" w:hAnsi="Times New Roman" w:cs="Times New Roman"/>
-          <w:sz w:val="20"/>
-          <w:szCs w:val="20"/>
-        </w:rPr>
-        <w:t>[</w:t>
-      </w:r>
-      <w:r>
-        <w:rPr>
-          <w:rFonts w:ascii="Times New Roman" w:hAnsi="Times New Roman" w:cs="Times New Roman"/>
-          <w:sz w:val="20"/>
-          <w:szCs w:val="20"/>
-        </w:rPr>
-        <w:fldChar w:fldCharType="begin"/>
-      </w:r>
-      <w:r>
-        <w:rPr>
-          <w:rFonts w:ascii="Times New Roman" w:hAnsi="Times New Roman" w:cs="Times New Roman"/>
-          <w:sz w:val="20"/>
-          <w:szCs w:val="20"/>
-        </w:rPr>
-        <w:instrText xml:space="preserve"> SEQ [ \* ARABIC </w:instrText>
-      </w:r>
-      <w:r>
-        <w:rPr>
-          <w:rFonts w:ascii="Times New Roman" w:hAnsi="Times New Roman" w:cs="Times New Roman"/>
-          <w:sz w:val="20"/>
-          <w:szCs w:val="20"/>
-        </w:rPr>
-        <w:fldChar w:fldCharType="separate"/>
-      </w:r>
-      <w:r>
-        <w:rPr>
-          <w:rFonts w:ascii="Times New Roman" w:hAnsi="Times New Roman" w:cs="Times New Roman"/>
-          <w:noProof/>
-          <w:sz w:val="20"/>
-          <w:szCs w:val="20"/>
-        </w:rPr>
-        <w:t>14</w:t>
-      </w:r>
-      <w:r>
-        <w:rPr>
-          <w:rFonts w:ascii="Times New Roman" w:hAnsi="Times New Roman" w:cs="Times New Roman"/>
-          <w:sz w:val="20"/>
-          <w:szCs w:val="20"/>
-        </w:rPr>
-        <w:fldChar w:fldCharType="end"/>
-      </w:r>
-      <w:bookmarkEnd w:id="18"/>
-      <w:r>
-        <w:rPr>
-          <w:rFonts w:ascii="Times New Roman" w:hAnsi="Times New Roman" w:cs="Times New Roman"/>
-          <w:sz w:val="20"/>
-          <w:szCs w:val="20"/>
-        </w:rPr>
-        <w:t>]</w:t>
-      </w:r>
-      <w:r>
-        <w:rPr>
-          <w:rFonts w:ascii="Times New Roman" w:eastAsia="宋体" w:hAnsi="Times New Roman" w:cs="Times New Roman"/>
-          <w:sz w:val="20"/>
-          <w:szCs w:val="20"/>
-          <w:lang w:eastAsia="zh-CN"/>
-        </w:rPr>
-        <w:t>张云</w:t>
-      </w:r>
-      <w:r>
-        <w:rPr>
-          <w:rFonts w:ascii="Times New Roman" w:eastAsia="宋体" w:hAnsi="Times New Roman" w:cs="Times New Roman"/>
-          <w:sz w:val="20"/>
-          <w:szCs w:val="20"/>
-          <w:lang w:eastAsia="zh-CN"/>
-        </w:rPr>
-        <w:t>.</w:t>
-      </w:r>
-      <w:r>
-        <w:rPr>
-          <w:rFonts w:ascii="Times New Roman" w:eastAsia="宋体" w:hAnsi="Times New Roman" w:cs="Times New Roman"/>
-          <w:sz w:val="20"/>
-          <w:szCs w:val="20"/>
-          <w:lang w:eastAsia="zh-CN"/>
-        </w:rPr>
-        <w:t>让小组头脑风暴变得更有效</w:t>
-      </w:r>
-      <w:r>
-        <w:rPr>
-          <w:rFonts w:ascii="Times New Roman" w:eastAsia="宋体" w:hAnsi="Times New Roman" w:cs="Times New Roman"/>
-          <w:sz w:val="20"/>
-          <w:szCs w:val="20"/>
-          <w:lang w:eastAsia="zh-CN"/>
-        </w:rPr>
-        <w:t>[J].</w:t>
-      </w:r>
-      <w:r>
-        <w:rPr>
-          <w:rFonts w:ascii="Times New Roman" w:eastAsia="宋体" w:hAnsi="Times New Roman" w:cs="Times New Roman"/>
-          <w:sz w:val="20"/>
-          <w:szCs w:val="20"/>
-          <w:lang w:eastAsia="zh-CN"/>
-        </w:rPr>
-        <w:t>现代教育论丛</w:t>
-      </w:r>
-      <w:proofErr w:type="gramStart"/>
-      <w:r>
-        <w:rPr>
-          <w:rFonts w:ascii="Times New Roman" w:eastAsia="宋体" w:hAnsi="Times New Roman" w:cs="Times New Roman"/>
-          <w:sz w:val="20"/>
-          <w:szCs w:val="20"/>
-          <w:lang w:eastAsia="zh-CN"/>
-        </w:rPr>
-        <w:t>, 2010, (11): 17-20.</w:t>
-      </w:r>
-      <w:proofErr w:type="gramEnd"/>
-    </w:p>
-    <w:p>
-      <w:pPr>
-        <w:spacing w:line="276" w:lineRule="auto"/>
-        <w:jc w:val="both"/>
-        <w:rPr>
-          <w:rFonts w:ascii="Times New Roman" w:eastAsia="宋体" w:hAnsi="Times New Roman" w:cs="Times New Roman"/>
-          <w:sz w:val="20"/>
-          <w:szCs w:val="20"/>
-          <w:lang w:eastAsia="zh-CN"/>
-        </w:rPr>
-      </w:pPr>
-      <w:bookmarkStart w:id="19" w:name="_Ref286224278"/>
-      <w:r>
-        <w:rPr>
-          <w:rFonts w:ascii="Times New Roman" w:hAnsi="Times New Roman" w:cs="Times New Roman"/>
-          <w:sz w:val="20"/>
-          <w:szCs w:val="20"/>
-        </w:rPr>
-        <w:t>[</w:t>
-      </w:r>
-      <w:r>
-        <w:rPr>
-          <w:rFonts w:ascii="Times New Roman" w:hAnsi="Times New Roman" w:cs="Times New Roman"/>
-          <w:sz w:val="20"/>
-          <w:szCs w:val="20"/>
-        </w:rPr>
-        <w:fldChar w:fldCharType="begin"/>
-      </w:r>
-      <w:r>
-        <w:rPr>
-          <w:rFonts w:ascii="Times New Roman" w:hAnsi="Times New Roman" w:cs="Times New Roman"/>
-          <w:sz w:val="20"/>
-          <w:szCs w:val="20"/>
-        </w:rPr>
-        <w:instrText xml:space="preserve"> SEQ [ \* ARABIC </w:instrText>
-      </w:r>
-      <w:r>
-        <w:rPr>
-          <w:rFonts w:ascii="Times New Roman" w:hAnsi="Times New Roman" w:cs="Times New Roman"/>
-          <w:sz w:val="20"/>
-          <w:szCs w:val="20"/>
-        </w:rPr>
-        <w:fldChar w:fldCharType="separate"/>
-      </w:r>
-      <w:r>
-        <w:rPr>
-          <w:rFonts w:ascii="Times New Roman" w:hAnsi="Times New Roman" w:cs="Times New Roman"/>
-          <w:noProof/>
-          <w:sz w:val="20"/>
-          <w:szCs w:val="20"/>
-        </w:rPr>
-        <w:t>15</w:t>
-      </w:r>
-      <w:r>
-        <w:rPr>
-          <w:rFonts w:ascii="Times New Roman" w:hAnsi="Times New Roman" w:cs="Times New Roman"/>
-          <w:sz w:val="20"/>
-          <w:szCs w:val="20"/>
-        </w:rPr>
-        <w:fldChar w:fldCharType="end"/>
-      </w:r>
-      <w:bookmarkEnd w:id="19"/>
-      <w:proofErr w:type="gramStart"/>
-      <w:r>
-        <w:rPr>
-          <w:rFonts w:ascii="Times New Roman" w:hAnsi="Times New Roman" w:cs="Times New Roman"/>
-          <w:sz w:val="20"/>
-          <w:szCs w:val="20"/>
-        </w:rPr>
-        <w:t>]</w:t>
-      </w:r>
-      <w:proofErr w:type="gramEnd"/>
-      <w:r>
-        <w:rPr>
-          <w:rFonts w:ascii="Times New Roman" w:hAnsi="Times New Roman" w:cs="Times New Roman"/>
-          <w:sz w:val="20"/>
-          <w:szCs w:val="20"/>
-        </w:rPr>
-        <w:t xml:space="preserve">Paulus, P. B., Yang, H. C. Idea generation in groups: a basis for creativity in </w:t>
-      </w:r>
-      <w:proofErr w:type="gramStart"/>
-      <w:r>
-        <w:rPr>
-          <w:rFonts w:ascii="Times New Roman" w:hAnsi="Times New Roman" w:cs="Times New Roman"/>
-          <w:sz w:val="20"/>
-          <w:szCs w:val="20"/>
-        </w:rPr>
-        <w:t>organizations[</w:t>
-      </w:r>
-      <w:proofErr w:type="gramEnd"/>
-      <w:r>
-        <w:rPr>
-          <w:rFonts w:ascii="Times New Roman" w:hAnsi="Times New Roman" w:cs="Times New Roman"/>
-          <w:sz w:val="20"/>
-          <w:szCs w:val="20"/>
-        </w:rPr>
-        <w:t xml:space="preserve">J]. Organizational behavior and human decision processes, 2000, </w:t>
-      </w:r>
-      <w:r>
-        <w:rPr>
-          <w:rFonts w:ascii="Times New Roman" w:hAnsi="Times New Roman" w:cs="Times New Roman"/>
-          <w:sz w:val="20"/>
-          <w:szCs w:val="20"/>
-        </w:rPr>
-        <w:t xml:space="preserve">82 </w:t>
-      </w:r>
-      <w:r>
-        <w:rPr>
-          <w:rFonts w:ascii="Times New Roman" w:hAnsi="Times New Roman" w:cs="Times New Roman"/>
-          <w:sz w:val="20"/>
-          <w:szCs w:val="20"/>
-        </w:rPr>
-        <w:t>(</w:t>
-      </w:r>
-      <w:r>
-        <w:rPr>
-          <w:rFonts w:ascii="Times New Roman" w:hAnsi="Times New Roman" w:cs="Times New Roman"/>
-          <w:sz w:val="20"/>
-          <w:szCs w:val="20"/>
-        </w:rPr>
-        <w:t>1</w:t>
-      </w:r>
-      <w:r>
-        <w:rPr>
-          <w:rFonts w:ascii="Times New Roman" w:hAnsi="Times New Roman" w:cs="Times New Roman"/>
-          <w:sz w:val="20"/>
-          <w:szCs w:val="20"/>
-        </w:rPr>
-        <w:t>)</w:t>
-      </w:r>
-      <w:r>
-        <w:rPr>
-          <w:rFonts w:ascii="Times New Roman" w:hAnsi="Times New Roman" w:cs="Times New Roman"/>
-          <w:sz w:val="20"/>
-          <w:szCs w:val="20"/>
-        </w:rPr>
-        <w:t>: 76-87.</w:t>
-      </w:r>
-    </w:p>
-    <w:p>
-      <w:pPr>
-        <w:spacing w:line="276" w:lineRule="auto"/>
-        <w:jc w:val="both"/>
-        <w:rPr>
-          <w:rFonts w:ascii="Times New Roman" w:eastAsia="宋体" w:hAnsi="Times New Roman" w:cs="Times New Roman"/>
-          <w:sz w:val="20"/>
-          <w:szCs w:val="20"/>
-          <w:lang w:eastAsia="zh-CN"/>
-        </w:rPr>
-      </w:pPr>
-      <w:bookmarkStart w:id="20" w:name="_Ref286224508"/>
-      <w:r>
-        <w:rPr>
-          <w:rFonts w:ascii="Times New Roman" w:hAnsi="Times New Roman" w:cs="Times New Roman"/>
-          <w:sz w:val="20"/>
-          <w:szCs w:val="20"/>
-        </w:rPr>
-        <w:t>[</w:t>
-      </w:r>
-      <w:r>
-        <w:rPr>
-          <w:rFonts w:ascii="Times New Roman" w:hAnsi="Times New Roman" w:cs="Times New Roman"/>
-          <w:sz w:val="20"/>
-          <w:szCs w:val="20"/>
-        </w:rPr>
-        <w:fldChar w:fldCharType="begin"/>
-      </w:r>
-      <w:r>
-        <w:rPr>
-          <w:rFonts w:ascii="Times New Roman" w:hAnsi="Times New Roman" w:cs="Times New Roman"/>
-          <w:sz w:val="20"/>
-          <w:szCs w:val="20"/>
-        </w:rPr>
-        <w:instrText xml:space="preserve"> SEQ [ \* ARABIC </w:instrText>
-      </w:r>
-      <w:r>
-        <w:rPr>
-          <w:rFonts w:ascii="Times New Roman" w:hAnsi="Times New Roman" w:cs="Times New Roman"/>
-          <w:sz w:val="20"/>
-          <w:szCs w:val="20"/>
-        </w:rPr>
-        <w:fldChar w:fldCharType="separate"/>
-      </w:r>
-      <w:r>
-        <w:rPr>
-          <w:rFonts w:ascii="Times New Roman" w:hAnsi="Times New Roman" w:cs="Times New Roman"/>
-          <w:noProof/>
-          <w:sz w:val="20"/>
-          <w:szCs w:val="20"/>
-        </w:rPr>
-        <w:t>16</w:t>
-      </w:r>
-      <w:r>
-        <w:rPr>
-          <w:rFonts w:ascii="Times New Roman" w:hAnsi="Times New Roman" w:cs="Times New Roman"/>
-          <w:sz w:val="20"/>
-          <w:szCs w:val="20"/>
-        </w:rPr>
-        <w:fldChar w:fldCharType="end"/>
-      </w:r>
-      <w:bookmarkEnd w:id="20"/>
-      <w:r>
-        <w:rPr>
-          <w:rFonts w:ascii="Times New Roman" w:hAnsi="Times New Roman" w:cs="Times New Roman"/>
-          <w:sz w:val="20"/>
-          <w:szCs w:val="20"/>
-        </w:rPr>
-        <w:t>]</w:t>
-      </w:r>
-      <w:r>
-        <w:rPr>
-          <w:rFonts w:ascii="Times New Roman" w:eastAsia="宋体" w:hAnsi="Times New Roman" w:cs="Times New Roman"/>
-          <w:sz w:val="20"/>
-          <w:szCs w:val="20"/>
-          <w:lang w:eastAsia="zh-CN"/>
-        </w:rPr>
-        <w:t>周福盛</w:t>
-      </w:r>
-      <w:r>
-        <w:rPr>
-          <w:rFonts w:ascii="Times New Roman" w:eastAsia="宋体" w:hAnsi="Times New Roman" w:cs="Times New Roman"/>
-          <w:sz w:val="20"/>
-          <w:szCs w:val="20"/>
-          <w:lang w:eastAsia="zh-CN"/>
-        </w:rPr>
-        <w:t>,</w:t>
-      </w:r>
-      <w:r>
-        <w:rPr>
-          <w:rFonts w:ascii="Times New Roman" w:eastAsia="宋体" w:hAnsi="Times New Roman" w:cs="Times New Roman"/>
-          <w:sz w:val="20"/>
-          <w:szCs w:val="20"/>
-          <w:lang w:eastAsia="zh-CN"/>
-        </w:rPr>
-        <w:t>齐丽丽</w:t>
-      </w:r>
-      <w:r>
-        <w:rPr>
-          <w:rFonts w:ascii="Times New Roman" w:eastAsia="宋体" w:hAnsi="Times New Roman" w:cs="Times New Roman"/>
-          <w:sz w:val="20"/>
-          <w:szCs w:val="20"/>
-          <w:lang w:eastAsia="zh-CN"/>
-        </w:rPr>
-        <w:t>,</w:t>
-      </w:r>
-      <w:r>
-        <w:rPr>
-          <w:rFonts w:ascii="Times New Roman" w:eastAsia="宋体" w:hAnsi="Times New Roman" w:cs="Times New Roman"/>
-          <w:sz w:val="20"/>
-          <w:szCs w:val="20"/>
-          <w:lang w:eastAsia="zh-CN"/>
-        </w:rPr>
-        <w:t>乔爱军</w:t>
-      </w:r>
-      <w:r>
-        <w:rPr>
-          <w:rFonts w:ascii="Times New Roman" w:eastAsia="宋体" w:hAnsi="Times New Roman" w:cs="Times New Roman"/>
-          <w:sz w:val="20"/>
-          <w:szCs w:val="20"/>
-          <w:lang w:eastAsia="zh-CN"/>
-        </w:rPr>
-        <w:t>.</w:t>
-      </w:r>
-      <w:r>
-        <w:rPr>
-          <w:rFonts w:ascii="Times New Roman" w:eastAsia="宋体" w:hAnsi="Times New Roman" w:cs="Times New Roman"/>
-          <w:sz w:val="20"/>
-          <w:szCs w:val="20"/>
-          <w:lang w:eastAsia="zh-CN"/>
-        </w:rPr>
-        <w:t>基于</w:t>
-      </w:r>
-      <w:r>
-        <w:rPr>
-          <w:rFonts w:ascii="Times New Roman" w:eastAsia="宋体" w:hAnsi="Times New Roman" w:cs="Times New Roman"/>
-          <w:sz w:val="20"/>
-          <w:szCs w:val="20"/>
-          <w:lang w:eastAsia="zh-CN"/>
-        </w:rPr>
-        <w:t>“</w:t>
-      </w:r>
-      <w:r>
-        <w:rPr>
-          <w:rFonts w:ascii="Times New Roman" w:eastAsia="宋体" w:hAnsi="Times New Roman" w:cs="Times New Roman"/>
-          <w:sz w:val="20"/>
-          <w:szCs w:val="20"/>
-          <w:lang w:eastAsia="zh-CN"/>
-        </w:rPr>
-        <w:t>头脑风暴法</w:t>
-      </w:r>
-      <w:r>
-        <w:rPr>
-          <w:rFonts w:ascii="Times New Roman" w:eastAsia="宋体" w:hAnsi="Times New Roman" w:cs="Times New Roman"/>
-          <w:sz w:val="20"/>
-          <w:szCs w:val="20"/>
-          <w:lang w:eastAsia="zh-CN"/>
-        </w:rPr>
-        <w:t>”</w:t>
-      </w:r>
-      <w:r>
-        <w:rPr>
-          <w:rFonts w:ascii="Times New Roman" w:eastAsia="宋体" w:hAnsi="Times New Roman" w:cs="Times New Roman"/>
-          <w:sz w:val="20"/>
-          <w:szCs w:val="20"/>
-          <w:lang w:eastAsia="zh-CN"/>
-        </w:rPr>
-        <w:t>的通用技术教学设计及评价</w:t>
-      </w:r>
-      <w:r>
-        <w:rPr>
-          <w:rFonts w:ascii="Times New Roman" w:eastAsia="宋体" w:hAnsi="Times New Roman" w:cs="Times New Roman"/>
-          <w:sz w:val="20"/>
-          <w:szCs w:val="20"/>
-          <w:lang w:eastAsia="zh-CN"/>
-        </w:rPr>
-        <w:t>——</w:t>
-      </w:r>
-      <w:r>
-        <w:rPr>
-          <w:rFonts w:ascii="Times New Roman" w:eastAsia="宋体" w:hAnsi="Times New Roman" w:cs="Times New Roman"/>
-          <w:sz w:val="20"/>
-          <w:szCs w:val="20"/>
-          <w:lang w:eastAsia="zh-CN"/>
-        </w:rPr>
-        <w:t>以</w:t>
-      </w:r>
-      <w:r>
-        <w:rPr>
-          <w:rFonts w:ascii="Times New Roman" w:eastAsia="宋体" w:hAnsi="Times New Roman" w:cs="Times New Roman"/>
-          <w:sz w:val="20"/>
-          <w:szCs w:val="20"/>
-          <w:lang w:eastAsia="zh-CN"/>
-        </w:rPr>
-        <w:t>“</w:t>
-      </w:r>
-      <w:r>
-        <w:rPr>
-          <w:rFonts w:ascii="Times New Roman" w:eastAsia="宋体" w:hAnsi="Times New Roman" w:cs="Times New Roman"/>
-          <w:sz w:val="20"/>
-          <w:szCs w:val="20"/>
-          <w:lang w:eastAsia="zh-CN"/>
-        </w:rPr>
-        <w:t>常用的创造技法</w:t>
-      </w:r>
-      <w:r>
-        <w:rPr>
-          <w:rFonts w:ascii="Times New Roman" w:eastAsia="宋体" w:hAnsi="Times New Roman" w:cs="Times New Roman"/>
-          <w:sz w:val="20"/>
-          <w:szCs w:val="20"/>
-          <w:lang w:eastAsia="zh-CN"/>
-        </w:rPr>
-        <w:t>”</w:t>
-      </w:r>
-      <w:r>
-        <w:rPr>
-          <w:rFonts w:ascii="Times New Roman" w:eastAsia="宋体" w:hAnsi="Times New Roman" w:cs="Times New Roman"/>
-          <w:sz w:val="20"/>
-          <w:szCs w:val="20"/>
-          <w:lang w:eastAsia="zh-CN"/>
-        </w:rPr>
-        <w:t>为例</w:t>
-      </w:r>
-      <w:r>
-        <w:rPr>
-          <w:rFonts w:ascii="Times New Roman" w:eastAsia="宋体" w:hAnsi="Times New Roman" w:cs="Times New Roman"/>
-          <w:sz w:val="20"/>
-          <w:szCs w:val="20"/>
-          <w:lang w:eastAsia="zh-CN"/>
-        </w:rPr>
-        <w:t>[J].</w:t>
-      </w:r>
-      <w:r>
-        <w:rPr>
-          <w:rFonts w:ascii="Times New Roman" w:eastAsia="宋体" w:hAnsi="Times New Roman" w:cs="Times New Roman"/>
-          <w:sz w:val="20"/>
-          <w:szCs w:val="20"/>
-          <w:lang w:eastAsia="zh-CN"/>
-        </w:rPr>
-        <w:t>职业技术教育</w:t>
-      </w:r>
-      <w:r>
-        <w:rPr>
-          <w:rFonts w:ascii="Times New Roman" w:eastAsia="宋体" w:hAnsi="Times New Roman" w:cs="Times New Roman"/>
-          <w:sz w:val="20"/>
-          <w:szCs w:val="20"/>
-          <w:lang w:eastAsia="zh-CN"/>
-        </w:rPr>
-        <w:t>, 2012, 8(33): 37-39.</w:t>
-      </w:r>
-      <w:r>
-        <w:rPr>
-          <w:rStyle w:val="EndnoteReference"/>
-          <w:rFonts w:ascii="Times New Roman" w:eastAsia="宋体" w:hAnsi="Times New Roman" w:cs="Times New Roman"/>
-          <w:sz w:val="20"/>
-          <w:szCs w:val="20"/>
-          <w:lang w:eastAsia="zh-CN"/>
-        </w:rPr>
-        <w:endnoteReference w:id="1"/>
       </w:r>
     </w:p>
     <w:sectPr>
@@ -6726,7 +5723,7 @@
           <w:szCs w:val="20"/>
           <w:lang w:eastAsia="zh-CN"/>
         </w:rPr>
-        <w:t>王德宇，助理工程师，清华大学基础工业训练中心创新开放实验室主任。主要研究方向为项目管理、挑战式教学课程设计，极限学习过程教学活动设计等，电子邮箱：wdy@</w:t>
+        <w:t>王德宇，硕士，助理工程师，清华大学基础工业训练中心创新开放实验室。主要研究方向为项目管理、挑战式课程教学设计，极限学习过程学习活动设计等，邮箱：wdy@</w:t>
       </w:r>
       <w:r>
         <w:rPr>

</xml_diff>